<commit_message>
Melhoramento do código e incrementos no relatório
</commit_message>
<xml_diff>
--- a/Relatório.docx
+++ b/Relatório.docx
@@ -427,7 +427,7 @@
           <w:sz w:val="28"/>
           <w:szCs w:val="28"/>
         </w:rPr>
-        <w:t xml:space="preserve"> implementação de um pêndulo simples utilizando o Método de Runge-Kutta de Quarta Ordem</w:t>
+        <w:t xml:space="preserve"> implementação do pêndulo simples utilizando o Método de Runge-Kutta de Quarta Ordem</w:t>
       </w:r>
       <w:r/>
     </w:p>
@@ -876,10 +876,11 @@
           <w:szCs w:val="28"/>
         </w:rPr>
       </w:r>
-    </w:p>
-    <w:p>
-      <w:pPr>
-        <w:pStyle w:val="181"/>
+      <w:r/>
+    </w:p>
+    <w:p>
+      <w:pPr>
+        <w:pStyle w:val="264"/>
       </w:pPr>
       <w:r>
         <w:t xml:space="preserve">ÍNDICE</w:t>
@@ -904,38 +905,6 @@
     </w:p>
     <w:p>
       <w:pPr>
-        <w:ind w:left="360"/>
-        <w:rPr>
-          <w:rFonts w:ascii="Arial" w:hAnsi="Arial" w:cs="Arial"/>
-          <w:sz w:val="24"/>
-        </w:rPr>
-      </w:pPr>
-      <w:r>
-        <w:rPr>
-          <w:rFonts w:ascii="Arial" w:hAnsi="Arial" w:cs="Arial"/>
-          <w:sz w:val="24"/>
-        </w:rPr>
-      </w:r>
-      <w:r/>
-    </w:p>
-    <w:p>
-      <w:pPr>
-        <w:ind w:left="360"/>
-        <w:rPr>
-          <w:rFonts w:ascii="Arial" w:hAnsi="Arial" w:cs="Arial"/>
-          <w:sz w:val="24"/>
-        </w:rPr>
-      </w:pPr>
-      <w:r>
-        <w:rPr>
-          <w:rFonts w:ascii="Arial" w:hAnsi="Arial" w:cs="Arial"/>
-          <w:sz w:val="24"/>
-        </w:rPr>
-      </w:r>
-      <w:r/>
-    </w:p>
-    <w:p>
-      <w:pPr>
         <w:rPr>
           <w:rFonts w:ascii="Arial" w:hAnsi="Arial" w:cs="Arial"/>
           <w:sz w:val="24"/>
@@ -952,7 +921,7 @@
     </w:p>
     <w:p>
       <w:pPr>
-        <w:pStyle w:val="181"/>
+        <w:pStyle w:val="264"/>
       </w:pPr>
       <w:r>
         <w:t xml:space="preserve">Métodos de Runge-Kutta</w:t>
@@ -961,13 +930,12 @@
     </w:p>
     <w:p>
       <w:pPr>
-        <w:pStyle w:val="169"/>
+        <w:pStyle w:val="252"/>
       </w:pPr>
       <w:r>
         <w:t xml:space="preserve">Introdução</w:t>
       </w:r>
       <w:r/>
-      <w:r/>
     </w:p>
     <w:p>
       <w:pPr>
@@ -984,38 +952,39 @@
         <w:t xml:space="preserve">Os métodos de Runge-Kutta são uma família de métodos iterativos para aproximação de soluções de equações diferenciais ordinárias, como a equação do problema de valor inicial do pêndulo proposta para este trabalho.</w:t>
       </w:r>
       <w:r/>
-      <w:r/>
-    </w:p>
-    <w:p>
-      <w:pPr>
-        <w:rPr>
-          <w:rFonts w:ascii="Arial" w:hAnsi="Arial" w:cs="Arial"/>
-          <w:sz w:val="24"/>
-        </w:rPr>
-      </w:pPr>
-      <w:r>
-        <w:rPr>
-          <w:rFonts w:ascii="Arial" w:hAnsi="Arial" w:cs="Arial"/>
-          <w:sz w:val="24"/>
-        </w:rPr>
-        <w:t xml:space="preserve">Esses métodos mostram-se bastante interessantes de serem aplicados na resolução de PVIs, principalmente do ponto de vista computacional, já que podem ser tão precisos quanto os métodos de Taylor e têm a vantagem de não avaliar as derivadas da função, o que é computacionalmente custoso.</w:t>
-      </w:r>
-      <w:r>
-        <w:rPr>
-          <w:rFonts w:ascii="Arial" w:hAnsi="Arial" w:cs="Arial"/>
-          <w:sz w:val="24"/>
-        </w:rPr>
-      </w:r>
-      <w:r>
-        <w:rPr>
-          <w:rFonts w:ascii="Arial" w:hAnsi="Arial" w:cs="Arial"/>
-          <w:sz w:val="24"/>
-        </w:rPr>
-      </w:r>
-    </w:p>
-    <w:p>
-      <w:pPr>
-        <w:pStyle w:val="169"/>
+    </w:p>
+    <w:p>
+      <w:pPr>
+        <w:rPr>
+          <w:rFonts w:ascii="Arial" w:hAnsi="Arial" w:cs="Arial"/>
+          <w:sz w:val="24"/>
+        </w:rPr>
+      </w:pPr>
+      <w:r>
+        <w:rPr>
+          <w:rFonts w:ascii="Arial" w:hAnsi="Arial" w:cs="Arial"/>
+          <w:sz w:val="24"/>
+        </w:rPr>
+        <w:t xml:space="preserve">Esses métodos mostram-se basta</w:t>
+      </w:r>
+      <w:r>
+        <w:rPr>
+          <w:rFonts w:ascii="Arial" w:hAnsi="Arial" w:cs="Arial"/>
+          <w:sz w:val="24"/>
+        </w:rPr>
+        <w:t xml:space="preserve">nte interessantes de serem aplicados na resolução de PVIs, principalmente do ponto de vista computacional, já que podem ser tão precisos quanto os métodos de Taylor e têm a vantagem de não avaliar as derivadas da função, o que é computacionalmente custoso.</w:t>
+      </w:r>
+      <w:r>
+        <w:rPr>
+          <w:rFonts w:ascii="Arial" w:hAnsi="Arial" w:cs="Arial"/>
+          <w:sz w:val="24"/>
+        </w:rPr>
+      </w:r>
+      <w:r/>
+    </w:p>
+    <w:p>
+      <w:pPr>
+        <w:pStyle w:val="252"/>
       </w:pPr>
       <w:r>
         <w:t xml:space="preserve">Runge-Kutta de 4ª Ordem</w:t>
@@ -1115,6 +1084,7 @@
           <w:sz w:val="24"/>
         </w:rPr>
       </w:r>
+      <w:r/>
     </w:p>
     <w:p>
       <w:pPr>
@@ -1244,7 +1214,6 @@
           <w:sz w:val="24"/>
         </w:rPr>
       </w:r>
-      <w:r/>
       <m:oMathPara>
         <m:oMathParaPr/>
         <m:oMath>
@@ -1436,21 +1405,15 @@
           <w:sz w:val="24"/>
         </w:rPr>
       </w:r>
-      <w:r>
-        <w:rPr>
-          <w:rFonts w:ascii="Arial" w:hAnsi="Arial" w:cs="Arial"/>
-          <w:sz w:val="24"/>
-        </w:rPr>
-      </w:r>
-    </w:p>
-    <w:p>
-      <w:r>
-        <w:rPr>
-          <w:rFonts w:ascii="Arial" w:hAnsi="Arial" w:cs="Arial"/>
-          <w:sz w:val="24"/>
-        </w:rPr>
-      </w:r>
-      <w:r/>
+      <w:r/>
+    </w:p>
+    <w:p>
+      <w:r>
+        <w:rPr>
+          <w:rFonts w:ascii="Arial" w:hAnsi="Arial" w:cs="Arial"/>
+          <w:sz w:val="24"/>
+        </w:rPr>
+      </w:r>
       <m:oMathPara>
         <m:oMathParaPr/>
         <m:oMath>
@@ -1636,19 +1599,13 @@
           </m:r>
         </m:oMath>
       </m:oMathPara>
-      <w:r/>
-      <w:r>
-        <w:rPr>
-          <w:rFonts w:ascii="Arial" w:hAnsi="Arial" w:cs="Arial"/>
-          <w:sz w:val="24"/>
-        </w:rPr>
-      </w:r>
-      <w:r>
-        <w:rPr>
-          <w:rFonts w:ascii="Arial" w:hAnsi="Arial" w:cs="Arial"/>
-          <w:sz w:val="24"/>
-        </w:rPr>
-      </w:r>
+      <w:r>
+        <w:rPr>
+          <w:rFonts w:ascii="Arial" w:hAnsi="Arial" w:cs="Arial"/>
+          <w:sz w:val="24"/>
+        </w:rPr>
+      </w:r>
+      <w:r/>
     </w:p>
     <w:p>
       <w:r/>
@@ -1767,8 +1724,6 @@
           </m:r>
         </m:oMath>
       </m:oMathPara>
-      <w:r/>
-      <w:r/>
       <w:r/>
       <w:r/>
     </w:p>
@@ -1942,7 +1897,7 @@
     </w:p>
     <w:p>
       <w:pPr>
-        <w:pStyle w:val="177"/>
+        <w:pStyle w:val="260"/>
         <w:numPr>
           <w:ilvl w:val="0"/>
           <w:numId w:val="5"/>
@@ -1963,7 +1918,7 @@
     </w:p>
     <w:p>
       <w:pPr>
-        <w:pStyle w:val="177"/>
+        <w:pStyle w:val="260"/>
         <w:numPr>
           <w:ilvl w:val="0"/>
           <w:numId w:val="5"/>
@@ -2046,7 +2001,7 @@
     </w:p>
     <w:p>
       <w:pPr>
-        <w:pStyle w:val="177"/>
+        <w:pStyle w:val="260"/>
         <w:numPr>
           <w:ilvl w:val="0"/>
           <w:numId w:val="5"/>
@@ -2067,7 +2022,7 @@
     </w:p>
     <w:p>
       <w:pPr>
-        <w:pStyle w:val="177"/>
+        <w:pStyle w:val="260"/>
         <w:numPr>
           <w:ilvl w:val="0"/>
           <w:numId w:val="5"/>
@@ -2089,98 +2044,1666 @@
     </w:p>
     <w:p>
       <w:pPr>
-        <w:pStyle w:val="181"/>
+        <w:pStyle w:val="264"/>
       </w:pPr>
       <w:r>
         <w:t xml:space="preserve">Simulação do pêndulo simples</w:t>
       </w:r>
       <w:r/>
-      <w:r/>
-    </w:p>
-    <w:p>
-      <w:pPr>
-        <w:pStyle w:val="169"/>
-      </w:pPr>
-      <w:r>
-        <w:t xml:space="preserve">Estratégia de Implementação:</w:t>
-      </w:r>
-      <w:r/>
-    </w:p>
-    <w:p>
-      <w:pPr>
-        <w:rPr>
-          <w:rFonts w:ascii="Arial" w:hAnsi="Arial" w:cs="Arial"/>
-          <w:sz w:val="24"/>
-        </w:rPr>
-      </w:pPr>
-      <w:r>
-        <w:rPr>
-          <w:rFonts w:ascii="Arial" w:hAnsi="Arial" w:cs="Arial"/>
-          <w:sz w:val="24"/>
-        </w:rPr>
-        <w:t xml:space="preserve">Descreva as escolhas que teve que fazer para poder superar eventuais dificuldades com limitações da linguagem, do ambiente de programação, etc.</w:t>
-      </w:r>
-      <w:r/>
-    </w:p>
-    <w:p>
-      <w:pPr>
-        <w:rPr>
-          <w:rFonts w:ascii="Arial" w:hAnsi="Arial" w:cs="Arial"/>
-          <w:sz w:val="24"/>
-        </w:rPr>
-      </w:pPr>
-      <w:r>
-        <w:rPr>
-          <w:rFonts w:ascii="Arial" w:hAnsi="Arial" w:cs="Arial"/>
-          <w:sz w:val="24"/>
-        </w:rPr>
-        <w:t xml:space="preserve">De que forma resolveu tratar os erros, critérios de parada, formato de saída e quaisquer outros fatores importantes para a solução dos problemas.</w:t>
-      </w:r>
-      <w:r/>
-    </w:p>
-    <w:p>
-      <w:pPr>
-        <w:pStyle w:val="169"/>
-      </w:pPr>
-      <w:r>
-        <w:t xml:space="preserve">Problema teste 1, 2, 3...</w:t>
-      </w:r>
-      <w:r/>
-    </w:p>
-    <w:p>
-      <w:pPr>
-        <w:rPr>
-          <w:rFonts w:ascii="Arial" w:hAnsi="Arial" w:cs="Arial"/>
-          <w:sz w:val="24"/>
-        </w:rPr>
-      </w:pPr>
-      <w:r>
-        <w:rPr>
-          <w:rFonts w:ascii="Arial" w:hAnsi="Arial" w:cs="Arial"/>
-          <w:sz w:val="24"/>
-        </w:rPr>
-        <w:t xml:space="preserve">Use problemas das seções “Problemas Aplicados a Projetos” (ao final de cada capítulo) do livro Cálculo Numérico, de Neide Franco, para demonstrar que a sua implem</w:t>
-      </w:r>
-      <w:r>
-        <w:rPr>
-          <w:rFonts w:ascii="Arial" w:hAnsi="Arial" w:cs="Arial"/>
-          <w:sz w:val="24"/>
-        </w:rPr>
-        <w:t xml:space="preserve">entação funciona e traz resultados da forma mais eficiente que lhe foi possível. Use, ao menos 3 problemas. Mostre os resultados e teste se eles realmente são a solução. Se não funcionar e você não entender o porquê, explique o que tentou e faça hipóteses.</w:t>
-      </w:r>
-      <w:r/>
-      <w:r>
-        <w:rPr>
-          <w:rFonts w:ascii="Arial" w:hAnsi="Arial" w:cs="Arial"/>
-          <w:sz w:val="24"/>
-        </w:rPr>
-        <w:br w:type="page"/>
-      </w:r>
-      <w:r/>
-    </w:p>
-    <w:p>
-      <w:pPr>
-        <w:pStyle w:val="181"/>
+    </w:p>
+    <w:p>
+      <w:pPr>
+        <w:pStyle w:val="252"/>
+      </w:pPr>
+      <w:r>
+        <w:t xml:space="preserve">Introdução:</w:t>
+      </w:r>
+      <w:r/>
+    </w:p>
+    <w:p>
+      <w:pPr>
+        <w:rPr>
+          <w:rFonts w:ascii="Arial" w:hAnsi="Arial" w:cs="Arial"/>
+          <w:sz w:val="24"/>
+        </w:rPr>
+      </w:pPr>
+      <w:r>
+        <w:rPr>
+          <w:rFonts w:ascii="Arial" w:hAnsi="Arial" w:cs="Arial"/>
+          <w:sz w:val="24"/>
+        </w:rPr>
+        <w:t xml:space="preserve">Diversos fenômenos físicos são descritos por movimentos pendulares, por isso o estudo do pêndulo se faz muito importante na física e em outras áreas. O pêndulo simples é um sistema de fácil análise que é governado por equações diferenciais. Neste trabalho, simularemos um pêndulo harmônico simples, cujas equações diferenciais são lineares e podem ser resolvidas de forma analítica.</w:t>
+      </w:r>
+      <w:r/>
+    </w:p>
+    <w:p>
+      <w:pPr>
+        <w:rPr>
+          <w:rFonts w:ascii="Arial" w:hAnsi="Arial" w:cs="Arial"/>
+          <w:sz w:val="24"/>
+        </w:rPr>
+      </w:pPr>
+      <w:r>
+        <w:rPr>
+          <w:rFonts w:ascii="Arial" w:hAnsi="Arial" w:cs="Arial"/>
+          <w:sz w:val="24"/>
+        </w:rPr>
+        <w:t xml:space="preserve">O movimento desse pêndulo é descrito pela equação diferencial de segunda ordem:</w:t>
+      </w:r>
+      <w:r>
+        <w:rPr>
+          <w:rFonts w:ascii="Arial" w:hAnsi="Arial" w:cs="Arial"/>
+          <w:sz w:val="24"/>
+        </w:rPr>
+      </w:r>
+    </w:p>
+    <w:p>
+      <w:pPr>
+        <w:rPr>
+          <w:rFonts w:ascii="Arial" w:hAnsi="Arial" w:cs="Arial"/>
+          <w:sz w:val="24"/>
+        </w:rPr>
+      </w:pPr>
+      <w:r>
+        <w:rPr>
+          <w:rFonts w:ascii="Arial" w:hAnsi="Arial" w:cs="Arial"/>
+          <w:sz w:val="24"/>
+        </w:rPr>
+      </w:r>
+      <w:r>
+        <w:rPr>
+          <w:rFonts w:ascii="Arial" w:hAnsi="Arial" w:cs="Arial"/>
+          <w:sz w:val="24"/>
+        </w:rPr>
+      </w:r>
+    </w:p>
+    <w:p>
+      <w:pPr>
+        <w:rPr>
+          <w:rFonts w:ascii="Arial" w:hAnsi="Arial" w:cs="Arial"/>
+          <w:sz w:val="24"/>
+        </w:rPr>
+      </w:pPr>
+      <w:r>
+        <w:rPr>
+          <w:rFonts w:ascii="Arial" w:hAnsi="Arial" w:cs="Arial"/>
+          <w:sz w:val="24"/>
+        </w:rPr>
+      </w:r>
+      <m:oMathPara>
+        <m:oMathParaPr/>
+        <m:oMath>
+          <m:r>
+            <w:rPr>
+              <w:rFonts w:ascii="Cambria Math" w:hAnsi="Cambria Math" w:cs="Cambria Math" w:eastAsia="Cambria Math"/>
+              <w:sz w:val="28"/>
+            </w:rPr>
+            <m:rPr/>
+            <m:t>θ(t) =</m:t>
+          </m:r>
+          <m:r>
+            <w:rPr>
+              <w:rFonts w:ascii="Cambria Math" w:hAnsi="Cambria Math" w:cs="Cambria Math" w:eastAsia="Cambria Math"/>
+              <w:sz w:val="28"/>
+            </w:rPr>
+            <m:rPr/>
+            <m:t> </m:t>
+          </m:r>
+          <m:f>
+            <m:fPr>
+              <m:ctrlPr>
+                <w:rPr>
+                  <w:rFonts w:ascii="Cambria Math" w:hAnsi="Cambria Math" w:cs="Cambria Math" w:eastAsia="Cambria Math" w:hint="default"/>
+                  <w:i/>
+                  <w:sz w:val="28"/>
+                </w:rPr>
+              </m:ctrlPr>
+            </m:fPr>
+            <m:num>
+              <m:r>
+                <w:rPr>
+                  <w:rFonts w:ascii="Cambria Math" w:hAnsi="Cambria Math" w:cs="Cambria Math" w:eastAsia="Cambria Math"/>
+                  <w:sz w:val="28"/>
+                </w:rPr>
+                <m:rPr/>
+                <m:t>d</m:t>
+              </m:r>
+              <m:r>
+                <w:rPr>
+                  <w:rFonts w:ascii="Cambria Math" w:hAnsi="Cambria Math" w:cs="Cambria Math" w:eastAsia="Cambria Math"/>
+                  <w:sz w:val="28"/>
+                </w:rPr>
+                <m:rPr/>
+                <m:t>²θ</m:t>
+              </m:r>
+            </m:num>
+            <m:den>
+              <m:r>
+                <w:rPr>
+                  <w:rFonts w:ascii="Cambria Math" w:hAnsi="Cambria Math" w:cs="Cambria Math" w:eastAsia="Cambria Math"/>
+                  <w:sz w:val="28"/>
+                </w:rPr>
+                <m:rPr/>
+                <m:t>dt²</m:t>
+              </m:r>
+            </m:den>
+          </m:f>
+          <m:r>
+            <w:rPr>
+              <w:rFonts w:ascii="Cambria Math" w:hAnsi="Cambria Math" w:cs="Cambria Math" w:eastAsia="Cambria Math"/>
+              <w:sz w:val="28"/>
+            </w:rPr>
+            <m:rPr/>
+            <m:t> = - </m:t>
+          </m:r>
+          <m:f>
+            <m:fPr>
+              <m:ctrlPr>
+                <w:rPr>
+                  <w:rFonts w:ascii="Cambria Math" w:hAnsi="Cambria Math" w:cs="Cambria Math" w:eastAsia="Cambria Math" w:hint="default"/>
+                  <w:i/>
+                  <w:sz w:val="28"/>
+                </w:rPr>
+              </m:ctrlPr>
+            </m:fPr>
+            <m:num>
+              <m:r>
+                <w:rPr>
+                  <w:rFonts w:ascii="Cambria Math" w:hAnsi="Cambria Math" w:cs="Cambria Math" w:eastAsia="Cambria Math"/>
+                  <w:sz w:val="28"/>
+                </w:rPr>
+                <m:rPr>
+                  <m:sty m:val="i"/>
+                </m:rPr>
+                <m:t>g</m:t>
+              </m:r>
+            </m:num>
+            <m:den>
+              <m:r>
+                <w:rPr>
+                  <w:rFonts w:ascii="Cambria Math" w:hAnsi="Cambria Math" w:cs="Cambria Math" w:eastAsia="Cambria Math"/>
+                  <w:sz w:val="28"/>
+                </w:rPr>
+                <m:rPr>
+                  <m:sty m:val="i"/>
+                </m:rPr>
+                <m:t>L</m:t>
+              </m:r>
+            </m:den>
+          </m:f>
+          <m:r>
+            <w:rPr>
+              <w:rFonts w:ascii="Cambria Math" w:hAnsi="Cambria Math" w:cs="Cambria Math" w:eastAsia="Cambria Math"/>
+              <w:sz w:val="28"/>
+            </w:rPr>
+            <m:rPr/>
+            <m:t>sen(</m:t>
+          </m:r>
+          <m:r>
+            <w:rPr>
+              <w:rFonts w:ascii="Cambria Math" w:hAnsi="Cambria Math" w:cs="Cambria Math" w:eastAsia="Cambria Math"/>
+              <w:sz w:val="28"/>
+            </w:rPr>
+            <m:rPr/>
+            <m:t>θ)</m:t>
+          </m:r>
+        </m:oMath>
+      </m:oMathPara>
+      <w:r>
+        <w:rPr>
+          <w:rFonts w:ascii="Arial" w:hAnsi="Arial" w:cs="Arial"/>
+          <w:sz w:val="24"/>
+        </w:rPr>
+      </w:r>
+      <w:r>
+        <w:rPr>
+          <w:rFonts w:ascii="Arial" w:hAnsi="Arial" w:cs="Arial"/>
+          <w:sz w:val="24"/>
+        </w:rPr>
+      </w:r>
+    </w:p>
+    <w:p>
+      <w:pPr>
+        <w:rPr>
+          <w:rFonts w:ascii="Arial" w:hAnsi="Arial" w:cs="Arial"/>
+          <w:sz w:val="24"/>
+        </w:rPr>
+      </w:pPr>
+      <w:r>
+        <w:rPr>
+          <w:rFonts w:ascii="Arial" w:hAnsi="Arial" w:cs="Arial"/>
+          <w:sz w:val="24"/>
+        </w:rPr>
+        <w:t xml:space="preserve">onde:</w:t>
+      </w:r>
+      <w:r>
+        <w:rPr>
+          <w:rFonts w:ascii="Arial" w:hAnsi="Arial" w:cs="Arial"/>
+          <w:sz w:val="24"/>
+        </w:rPr>
+      </w:r>
+    </w:p>
+    <w:p>
+      <w:pPr>
+        <w:pStyle w:val="260"/>
+        <w:numPr>
+          <w:ilvl w:val="0"/>
+          <w:numId w:val="6"/>
+        </w:numPr>
+        <w:rPr>
+          <w:rFonts w:ascii="Arial" w:hAnsi="Arial" w:cs="Arial"/>
+          <w:sz w:val="24"/>
+        </w:rPr>
+      </w:pPr>
+      <w:r>
+        <w:rPr>
+          <w:rFonts w:ascii="Arial" w:hAnsi="Arial" w:cs="Arial"/>
+          <w:sz w:val="24"/>
+        </w:rPr>
+        <w:t xml:space="preserve">L é o comprimento do pêndulo</w:t>
+      </w:r>
+      <w:r>
+        <w:rPr>
+          <w:rFonts w:ascii="Arial" w:hAnsi="Arial" w:cs="Arial"/>
+          <w:sz w:val="24"/>
+        </w:rPr>
+      </w:r>
+    </w:p>
+    <w:p>
+      <w:pPr>
+        <w:pStyle w:val="260"/>
+        <w:numPr>
+          <w:ilvl w:val="0"/>
+          <w:numId w:val="6"/>
+        </w:numPr>
+        <w:rPr>
+          <w:rFonts w:ascii="Arial" w:hAnsi="Arial" w:cs="Arial"/>
+          <w:sz w:val="24"/>
+        </w:rPr>
+      </w:pPr>
+      <w:r>
+        <w:rPr>
+          <w:rFonts w:ascii="Arial" w:hAnsi="Arial" w:cs="Arial"/>
+          <w:sz w:val="24"/>
+        </w:rPr>
+        <w:t xml:space="preserve">g é a constante gravitacional</w:t>
+      </w:r>
+      <w:r>
+        <w:rPr>
+          <w:rFonts w:ascii="Arial" w:hAnsi="Arial" w:cs="Arial"/>
+          <w:sz w:val="24"/>
+        </w:rPr>
+      </w:r>
+    </w:p>
+    <w:p>
+      <w:pPr>
+        <w:pStyle w:val="260"/>
+        <w:numPr>
+          <w:ilvl w:val="0"/>
+          <w:numId w:val="6"/>
+        </w:numPr>
+        <w:rPr>
+          <w:rFonts w:ascii="Arial" w:hAnsi="Arial" w:cs="Arial"/>
+          <w:sz w:val="24"/>
+        </w:rPr>
+      </w:pPr>
+      <w:r>
+        <w:rPr>
+          <w:rFonts w:ascii="Arial" w:hAnsi="Arial" w:cs="Arial"/>
+          <w:sz w:val="24"/>
+        </w:rPr>
+      </w:r>
+      <m:oMathPara>
+        <m:oMathParaPr/>
+        <m:oMath>
+          <m:r>
+            <w:rPr>
+              <w:rFonts w:ascii="Cambria Math" w:hAnsi="Cambria Math" w:cs="Cambria Math" w:eastAsia="Cambria Math"/>
+              <w:sz w:val="28"/>
+            </w:rPr>
+            <m:rPr/>
+            <m:t>θ</m:t>
+          </m:r>
+        </m:oMath>
+      </m:oMathPara>
+      <w:r>
+        <w:rPr>
+          <w:rFonts w:ascii="Arial" w:hAnsi="Arial" w:cs="Arial"/>
+          <w:sz w:val="24"/>
+        </w:rPr>
+        <w:t xml:space="preserve"> é o ângulo que o pêndulo faz com a posição de repouso</w:t>
+      </w:r>
+      <w:r>
+        <w:rPr>
+          <w:rFonts w:ascii="Arial" w:hAnsi="Arial" w:cs="Arial"/>
+          <w:sz w:val="24"/>
+        </w:rPr>
+      </w:r>
+    </w:p>
+    <w:p>
+      <w:pPr>
+        <w:ind w:left="0" w:firstLine="0"/>
+        <w:rPr>
+          <w:rFonts w:ascii="Arial" w:hAnsi="Arial" w:cs="Arial"/>
+          <w:sz w:val="24"/>
+        </w:rPr>
+      </w:pPr>
+      <w:r>
+        <w:rPr>
+          <w:rFonts w:ascii="Arial" w:hAnsi="Arial" w:cs="Arial"/>
+          <w:sz w:val="24"/>
+        </w:rPr>
+      </w:r>
+      <w:r>
+        <w:rPr>
+          <w:rFonts w:ascii="Arial" w:hAnsi="Arial" w:cs="Arial"/>
+          <w:sz w:val="24"/>
+        </w:rPr>
+      </w:r>
+    </w:p>
+    <w:p>
+      <w:pPr>
+        <w:ind w:left="0" w:firstLine="0"/>
+        <w:rPr>
+          <w:rFonts w:ascii="Arial" w:hAnsi="Arial" w:cs="Arial"/>
+          <w:sz w:val="24"/>
+        </w:rPr>
+      </w:pPr>
+      <w:r>
+        <w:rPr>
+          <w:rFonts w:ascii="Arial" w:hAnsi="Arial" w:cs="Arial"/>
+          <w:sz w:val="24"/>
+        </w:rPr>
+        <w:t xml:space="preserve">O problema de valor inicial do pêndulo é então dado por:</w:t>
+      </w:r>
+      <w:r>
+        <w:rPr>
+          <w:rFonts w:ascii="Arial" w:hAnsi="Arial" w:cs="Arial"/>
+          <w:sz w:val="24"/>
+        </w:rPr>
+      </w:r>
+    </w:p>
+    <w:p>
+      <w:pPr>
+        <w:ind w:left="0" w:firstLine="0"/>
+        <w:rPr>
+          <w:rFonts w:ascii="Arial" w:hAnsi="Arial" w:cs="Arial"/>
+          <w:sz w:val="32"/>
+        </w:rPr>
+      </w:pPr>
+      <w:r/>
+      <m:oMathPara>
+        <m:oMathParaPr/>
+        <m:oMath>
+          <m:r>
+            <w:rPr>
+              <w:rFonts w:ascii="Cambria Math" w:hAnsi="Cambria Math" w:cs="Cambria Math" w:eastAsia="Cambria Math"/>
+              <w:sz w:val="28"/>
+            </w:rPr>
+            <m:rPr/>
+            <m:t>θ</m:t>
+          </m:r>
+          <m:r>
+            <w:rPr>
+              <w:rFonts w:ascii="Cambria Math" w:hAnsi="Cambria Math" w:cs="Cambria Math" w:eastAsia="Cambria Math"/>
+              <w:sz w:val="28"/>
+            </w:rPr>
+            <m:rPr/>
+            <m:t>(</m:t>
+          </m:r>
+          <m:sSub>
+            <m:sSubPr>
+              <m:ctrlPr>
+                <w:rPr>
+                  <w:rFonts w:ascii="Cambria Math" w:hAnsi="Cambria Math" w:cs="Cambria Math" w:eastAsia="Cambria Math" w:hint="default"/>
+                  <w:i/>
+                  <w:sz w:val="28"/>
+                </w:rPr>
+              </m:ctrlPr>
+            </m:sSubPr>
+            <m:e>
+              <m:r>
+                <w:rPr>
+                  <w:rFonts w:ascii="Cambria Math" w:hAnsi="Cambria Math" w:cs="Cambria Math" w:eastAsia="Cambria Math"/>
+                  <w:sz w:val="28"/>
+                </w:rPr>
+                <m:rPr>
+                  <m:sty m:val="i"/>
+                </m:rPr>
+                <m:t>t</m:t>
+              </m:r>
+            </m:e>
+            <m:sub>
+              <m:r>
+                <w:rPr>
+                  <w:rFonts w:ascii="Cambria Math" w:hAnsi="Cambria Math" w:cs="Cambria Math" w:eastAsia="Cambria Math"/>
+                  <w:sz w:val="28"/>
+                </w:rPr>
+                <m:rPr>
+                  <m:sty m:val="i"/>
+                </m:rPr>
+                <m:t>0</m:t>
+              </m:r>
+            </m:sub>
+          </m:sSub>
+          <m:r>
+            <w:rPr>
+              <w:rFonts w:ascii="Cambria Math" w:hAnsi="Cambria Math" w:cs="Cambria Math" w:eastAsia="Cambria Math"/>
+              <w:sz w:val="28"/>
+            </w:rPr>
+            <m:rPr/>
+            <m:t>) = </m:t>
+          </m:r>
+          <m:sSub>
+            <m:sSubPr>
+              <m:ctrlPr>
+                <w:rPr>
+                  <w:rFonts w:ascii="Cambria Math" w:hAnsi="Cambria Math" w:cs="Cambria Math" w:eastAsia="Cambria Math" w:hint="default"/>
+                  <w:i/>
+                  <w:sz w:val="28"/>
+                </w:rPr>
+              </m:ctrlPr>
+            </m:sSubPr>
+            <m:e>
+              <m:r>
+                <w:rPr>
+                  <w:rFonts w:ascii="Cambria Math" w:hAnsi="Cambria Math" w:cs="Cambria Math" w:eastAsia="Cambria Math"/>
+                  <w:sz w:val="28"/>
+                </w:rPr>
+                <m:rPr/>
+                <m:t>θ</m:t>
+              </m:r>
+            </m:e>
+            <m:sub>
+              <m:r>
+                <w:rPr>
+                  <w:rFonts w:ascii="Cambria Math" w:hAnsi="Cambria Math" w:cs="Cambria Math" w:eastAsia="Cambria Math"/>
+                  <w:sz w:val="28"/>
+                </w:rPr>
+                <m:rPr>
+                  <m:sty m:val="i"/>
+                </m:rPr>
+                <m:t>0</m:t>
+              </m:r>
+            </m:sub>
+          </m:sSub>
+        </m:oMath>
+      </m:oMathPara>
+      <w:r>
+        <w:rPr>
+          <w:rFonts w:ascii="Arial" w:hAnsi="Arial" w:cs="Arial"/>
+          <w:sz w:val="32"/>
+        </w:rPr>
+      </w:r>
+      <w:r>
+        <w:rPr>
+          <w:rFonts w:ascii="Arial" w:hAnsi="Arial" w:cs="Arial"/>
+          <w:sz w:val="24"/>
+        </w:rPr>
+      </w:r>
+      <w:r>
+        <w:rPr>
+          <w:rFonts w:ascii="Arial" w:hAnsi="Arial" w:cs="Arial"/>
+          <w:sz w:val="24"/>
+        </w:rPr>
+      </w:r>
+      <w:r>
+        <w:rPr>
+          <w:rFonts w:ascii="Arial" w:hAnsi="Arial" w:cs="Arial"/>
+          <w:sz w:val="32"/>
+        </w:rPr>
+      </w:r>
+    </w:p>
+    <w:p>
+      <w:pPr>
+        <w:ind w:left="0" w:firstLine="0"/>
+        <w:rPr>
+          <w:rFonts w:ascii="Arial" w:hAnsi="Arial" w:cs="Arial"/>
+          <w:sz w:val="24"/>
+        </w:rPr>
+      </w:pPr>
+      <w:r/>
+      <m:oMathPara>
+        <m:oMathParaPr/>
+        <m:oMath>
+          <m:r>
+            <w:rPr>
+              <w:rFonts w:ascii="Cambria Math" w:hAnsi="Cambria Math" w:cs="Cambria Math" w:eastAsia="Cambria Math"/>
+              <w:sz w:val="28"/>
+            </w:rPr>
+            <m:rPr/>
+            <m:t> </m:t>
+          </m:r>
+          <m:r>
+            <w:rPr>
+              <w:rFonts w:ascii="Cambria Math" w:hAnsi="Cambria Math" w:cs="Cambria Math" w:eastAsia="Cambria Math"/>
+              <w:sz w:val="28"/>
+            </w:rPr>
+            <m:rPr/>
+            <m:t>ω</m:t>
+          </m:r>
+          <m:r>
+            <w:rPr>
+              <w:rFonts w:ascii="Cambria Math" w:hAnsi="Cambria Math" w:cs="Cambria Math" w:eastAsia="Cambria Math"/>
+              <w:sz w:val="28"/>
+            </w:rPr>
+            <m:rPr/>
+            <m:t>= </m:t>
+          </m:r>
+          <m:sSup>
+            <m:sSupPr>
+              <m:ctrlPr>
+                <w:rPr>
+                  <w:rFonts w:ascii="Cambria Math" w:hAnsi="Cambria Math" w:cs="Cambria Math" w:eastAsia="Cambria Math" w:hint="default"/>
+                  <w:i/>
+                  <w:sz w:val="28"/>
+                </w:rPr>
+              </m:ctrlPr>
+            </m:sSupPr>
+            <m:e>
+              <m:r>
+                <w:rPr>
+                  <w:rFonts w:ascii="Cambria Math" w:hAnsi="Cambria Math" w:cs="Cambria Math" w:eastAsia="Cambria Math"/>
+                  <w:sz w:val="28"/>
+                </w:rPr>
+                <m:rPr/>
+                <m:t>θ</m:t>
+              </m:r>
+            </m:e>
+            <m:sup>
+              <m:r>
+                <w:rPr>
+                  <w:rFonts w:ascii="Cambria Math" w:hAnsi="Cambria Math" w:cs="Cambria Math" w:eastAsia="Cambria Math"/>
+                  <w:sz w:val="28"/>
+                </w:rPr>
+                <m:rPr>
+                  <m:sty m:val="i"/>
+                </m:rPr>
+                <m:t>'</m:t>
+              </m:r>
+            </m:sup>
+          </m:sSup>
+          <m:r>
+            <w:rPr>
+              <w:rFonts w:ascii="Cambria Math" w:hAnsi="Cambria Math" w:cs="Cambria Math" w:eastAsia="Cambria Math"/>
+              <w:sz w:val="28"/>
+            </w:rPr>
+            <m:rPr/>
+            <m:t>(</m:t>
+          </m:r>
+          <m:sSub>
+            <m:sSubPr>
+              <m:ctrlPr>
+                <w:rPr>
+                  <w:rFonts w:ascii="Cambria Math" w:hAnsi="Cambria Math" w:cs="Cambria Math" w:eastAsia="Cambria Math"/>
+                  <w:i/>
+                  <w:sz w:val="28"/>
+                </w:rPr>
+              </m:ctrlPr>
+            </m:sSubPr>
+            <m:e>
+              <m:r>
+                <w:rPr>
+                  <w:rFonts w:ascii="Cambria Math" w:hAnsi="Cambria Math" w:cs="Cambria Math" w:eastAsia="Cambria Math"/>
+                  <w:sz w:val="28"/>
+                </w:rPr>
+                <m:rPr>
+                  <m:sty m:val="i"/>
+                </m:rPr>
+                <m:t>t</m:t>
+              </m:r>
+            </m:e>
+            <m:sub>
+              <m:r>
+                <w:rPr>
+                  <w:rFonts w:ascii="Cambria Math" w:hAnsi="Cambria Math" w:cs="Cambria Math" w:eastAsia="Cambria Math"/>
+                  <w:sz w:val="28"/>
+                </w:rPr>
+                <m:rPr>
+                  <m:sty m:val="i"/>
+                </m:rPr>
+                <m:t>0</m:t>
+              </m:r>
+            </m:sub>
+          </m:sSub>
+          <m:r>
+            <w:rPr>
+              <w:rFonts w:ascii="Cambria Math" w:hAnsi="Cambria Math" w:cs="Cambria Math" w:eastAsia="Cambria Math"/>
+              <w:sz w:val="28"/>
+            </w:rPr>
+            <m:rPr/>
+            <m:t>) = </m:t>
+          </m:r>
+          <m:sSup>
+            <m:sSupPr>
+              <m:ctrlPr>
+                <w:rPr>
+                  <w:rFonts w:ascii="Cambria Math" w:hAnsi="Cambria Math" w:cs="Cambria Math" w:eastAsia="Cambria Math" w:hint="default"/>
+                  <w:i/>
+                  <w:sz w:val="28"/>
+                </w:rPr>
+              </m:ctrlPr>
+            </m:sSupPr>
+            <m:e>
+              <m:sSub>
+                <m:sSubPr>
+                  <m:ctrlPr>
+                    <w:rPr>
+                      <w:rFonts w:ascii="Cambria Math" w:hAnsi="Cambria Math" w:cs="Cambria Math" w:eastAsia="Cambria Math" w:hint="default"/>
+                      <w:i/>
+                      <w:strike w:val="false"/>
+                      <w:dstrike w:val="false"/>
+                      <w:sz w:val="28"/>
+                      <w:u w:val="none"/>
+                    </w:rPr>
+                  </m:ctrlPr>
+                </m:sSubPr>
+                <m:e>
+                  <m:r>
+                    <w:rPr>
+                      <w:rFonts w:ascii="Cambria Math" w:hAnsi="Cambria Math" w:cs="Cambria Math" w:eastAsia="Cambria Math"/>
+                      <w:sz w:val="28"/>
+                    </w:rPr>
+                    <m:rPr/>
+                    <m:t>θ</m:t>
+                  </m:r>
+                </m:e>
+                <m:sub>
+                  <m:r>
+                    <w:rPr>
+                      <w:rFonts w:ascii="Cambria Math" w:hAnsi="Cambria Math" w:cs="Cambria Math" w:eastAsia="Cambria Math"/>
+                      <w:strike w:val="false"/>
+                      <w:dstrike w:val="false"/>
+                      <w:sz w:val="28"/>
+                      <w:u w:val="none"/>
+                    </w:rPr>
+                    <m:rPr>
+                      <m:sty m:val="i"/>
+                    </m:rPr>
+                    <m:t>0</m:t>
+                  </m:r>
+                </m:sub>
+              </m:sSub>
+            </m:e>
+            <m:sup>
+              <m:r>
+                <w:rPr>
+                  <w:rFonts w:ascii="Cambria Math" w:hAnsi="Cambria Math" w:cs="Cambria Math" w:eastAsia="Cambria Math"/>
+                  <w:sz w:val="28"/>
+                </w:rPr>
+                <m:rPr>
+                  <m:sty m:val="i"/>
+                </m:rPr>
+                <m:t>'</m:t>
+              </m:r>
+            </m:sup>
+          </m:sSup>
+        </m:oMath>
+      </m:oMathPara>
+      <w:r>
+        <w:rPr>
+          <w:rFonts w:ascii="Arial" w:hAnsi="Arial" w:cs="Arial"/>
+          <w:sz w:val="24"/>
+        </w:rPr>
+      </w:r>
+      <w:r>
+        <w:rPr>
+          <w:rFonts w:ascii="Arial" w:hAnsi="Arial" w:cs="Arial"/>
+          <w:sz w:val="24"/>
+        </w:rPr>
+      </w:r>
+    </w:p>
+    <w:p>
+      <w:pPr>
+        <w:pStyle w:val="252"/>
+      </w:pPr>
+      <w:r>
+        <w:t xml:space="preserve">Implementação</w:t>
+      </w:r>
+      <w:r/>
+    </w:p>
+    <w:p>
+      <w:pPr>
+        <w:rPr>
+          <w:rFonts w:ascii="Arial" w:hAnsi="Arial" w:cs="Arial"/>
+          <w:sz w:val="24"/>
+        </w:rPr>
+      </w:pPr>
+      <w:r>
+        <w:rPr>
+          <w:rFonts w:ascii="Arial" w:hAnsi="Arial" w:cs="Arial"/>
+          <w:sz w:val="24"/>
+        </w:rPr>
+        <w:t xml:space="preserve">Para a resolução do problema, foi utilizada a linguagem Python, que conta com bibliotecas interessantes para a implementação de soluções matemáticas, como a numpy - que contém as funções sin e cos, além de outras também usadas na resolução do problema - e a matplotlib, utilizada para gerar gráficos</w:t>
+      </w:r>
+      <w:r>
+        <w:rPr>
+          <w:rFonts w:ascii="Arial" w:hAnsi="Arial" w:cs="Arial"/>
+          <w:sz w:val="24"/>
+        </w:rPr>
+        <w:t xml:space="preserve">.</w:t>
+      </w:r>
+      <w:r>
+        <w:rPr>
+          <w:rFonts w:ascii="Arial" w:hAnsi="Arial" w:cs="Arial"/>
+          <w:sz w:val="24"/>
+        </w:rPr>
+      </w:r>
+      <w:r/>
+    </w:p>
+    <w:p>
+      <w:pPr>
+        <w:rPr>
+          <w:rFonts w:ascii="Arial" w:hAnsi="Arial" w:cs="Arial"/>
+          <w:sz w:val="24"/>
+        </w:rPr>
+      </w:pPr>
+      <w:r>
+        <w:rPr>
+          <w:rFonts w:ascii="Arial" w:hAnsi="Arial" w:cs="Arial"/>
+          <w:sz w:val="24"/>
+        </w:rPr>
+        <w:t xml:space="preserve">Inicialmente foi implementado o método de Runge-Kutta de 4ª ordem, aproximando </w:t>
+      </w:r>
+      <w:r/>
+      <m:oMathPara>
+        <m:oMathParaPr/>
+        <m:oMath>
+          <m:r>
+            <w:rPr>
+              <w:rFonts w:ascii="Cambria Math" w:hAnsi="Cambria Math" w:cs="Cambria Math" w:eastAsia="Cambria Math"/>
+              <w:sz w:val="28"/>
+            </w:rPr>
+            <m:rPr/>
+            <m:t>θ</m:t>
+          </m:r>
+        </m:oMath>
+      </m:oMathPara>
+      <w:r>
+        <w:t xml:space="preserve"> </w:t>
+      </w:r>
+      <w:r>
+        <w:rPr>
+          <w:rFonts w:ascii="Arial" w:hAnsi="Arial" w:cs="Arial"/>
+          <w:sz w:val="24"/>
+        </w:rPr>
+        <w:t xml:space="preserve">e </w:t>
+      </w:r>
+      <w:r/>
+      <m:oMathPara>
+        <m:oMathParaPr/>
+        <m:oMath>
+          <m:r>
+            <w:rPr>
+              <w:rFonts w:ascii="Cambria Math" w:hAnsi="Cambria Math" w:cs="Cambria Math" w:eastAsia="Cambria Math"/>
+              <w:sz w:val="28"/>
+            </w:rPr>
+            <m:rPr/>
+            <m:t>ω</m:t>
+          </m:r>
+        </m:oMath>
+      </m:oMathPara>
+      <w:r>
+        <w:rPr>
+          <w:rFonts w:ascii="Arial" w:hAnsi="Arial" w:cs="Arial"/>
+          <w:sz w:val="24"/>
+        </w:rPr>
+        <w:t xml:space="preserve">.</w:t>
+      </w:r>
+      <w:r/>
+    </w:p>
+    <w:p>
+      <w:pPr>
+        <w:rPr>
+          <w:rFonts w:ascii="Arial" w:hAnsi="Arial" w:cs="Arial"/>
+          <w:sz w:val="24"/>
+        </w:rPr>
+      </w:pPr>
+      <w:r>
+        <w:rPr>
+          <w:rFonts w:ascii="Arial" w:hAnsi="Arial" w:cs="Arial"/>
+          <w:sz w:val="24"/>
+        </w:rPr>
+        <w:t xml:space="preserve">Em seguida, foram gerados os vetores </w:t>
+      </w:r>
+      <w:r/>
+      <m:oMathPara>
+        <m:oMathParaPr/>
+        <m:oMath>
+          <m:r>
+            <w:rPr>
+              <w:rFonts w:ascii="Cambria Math" w:hAnsi="Cambria Math" w:cs="Cambria Math" w:eastAsia="Cambria Math"/>
+              <w:sz w:val="28"/>
+            </w:rPr>
+            <m:rPr/>
+            <m:t>x</m:t>
+          </m:r>
+        </m:oMath>
+      </m:oMathPara>
+      <w:r/>
+      <w:r>
+        <w:rPr>
+          <w:rFonts w:ascii="Arial" w:hAnsi="Arial" w:cs="Arial"/>
+          <w:sz w:val="24"/>
+        </w:rPr>
+        <w:t xml:space="preserve"> e </w:t>
+      </w:r>
+      <w:r/>
+      <m:oMathPara>
+        <m:oMathParaPr/>
+        <m:oMath>
+          <m:r>
+            <w:rPr>
+              <w:rFonts w:ascii="Cambria Math" w:hAnsi="Cambria Math" w:cs="Cambria Math" w:eastAsia="Cambria Math"/>
+              <w:sz w:val="28"/>
+            </w:rPr>
+            <m:rPr/>
+            <m:t>y</m:t>
+          </m:r>
+        </m:oMath>
+      </m:oMathPara>
+      <w:r>
+        <w:rPr>
+          <w:rFonts w:ascii="Arial" w:hAnsi="Arial" w:cs="Arial"/>
+          <w:sz w:val="24"/>
+        </w:rPr>
+        <w:t xml:space="preserve">, contendo os pontos pelos quais o pêndulo passa, calculados por </w:t>
+      </w:r>
+      <m:oMathPara>
+        <m:oMathParaPr/>
+        <m:oMath>
+          <m:r>
+            <w:rPr>
+              <w:rFonts w:ascii="Cambria Math" w:hAnsi="Cambria Math" w:cs="Cambria Math" w:eastAsia="Cambria Math"/>
+              <w:sz w:val="28"/>
+            </w:rPr>
+            <m:rPr/>
+            <m:t>x = L sen(</m:t>
+          </m:r>
+          <m:r>
+            <w:rPr>
+              <w:sz w:val="28"/>
+            </w:rPr>
+            <m:rPr/>
+            <m:t>θ)</m:t>
+          </m:r>
+        </m:oMath>
+      </m:oMathPara>
+      <w:r>
+        <w:rPr>
+          <w:rFonts w:ascii="Arial" w:hAnsi="Arial" w:cs="Arial"/>
+          <w:sz w:val="24"/>
+        </w:rPr>
+        <w:t xml:space="preserve"> e </w:t>
+      </w:r>
+      <w:r/>
+      <m:oMathPara>
+        <m:oMathParaPr/>
+        <m:oMath>
+          <m:r>
+            <w:rPr>
+              <w:rFonts w:ascii="Cambria Math" w:hAnsi="Cambria Math" w:cs="Cambria Math" w:eastAsia="Cambria Math"/>
+              <w:sz w:val="28"/>
+            </w:rPr>
+            <m:rPr/>
+            <m:t>y = L (cos(</m:t>
+          </m:r>
+          <m:r>
+            <w:rPr>
+              <w:sz w:val="28"/>
+            </w:rPr>
+            <m:rPr/>
+            <m:t>θ)</m:t>
+          </m:r>
+        </m:oMath>
+      </m:oMathPara>
+      <w:r>
+        <w:rPr>
+          <w:rFonts w:ascii="Arial" w:hAnsi="Arial" w:cs="Arial"/>
+          <w:sz w:val="24"/>
+        </w:rPr>
+        <w:t xml:space="preserve">. </w:t>
+      </w:r>
+      <w:r>
+        <w:rPr>
+          <w:rFonts w:ascii="Arial" w:hAnsi="Arial" w:cs="Arial"/>
+          <w:sz w:val="24"/>
+        </w:rPr>
+      </w:r>
+      <w:r/>
+    </w:p>
+    <w:p>
+      <w:pPr>
+        <w:rPr>
+          <w:rFonts w:ascii="Arial" w:hAnsi="Arial" w:cs="Arial"/>
+          <w:sz w:val="24"/>
+        </w:rPr>
+      </w:pPr>
+      <w:r>
+        <w:rPr>
+          <w:rFonts w:ascii="Arial" w:hAnsi="Arial" w:cs="Arial"/>
+          <w:sz w:val="24"/>
+        </w:rPr>
+        <w:t xml:space="preserve">Então, utilizando a biblioteca matplotlib, o algoritmo gera o gráfico mostrando a oscilação de </w:t>
+      </w:r>
+      <w:r>
+        <w:rPr>
+          <w:rFonts w:ascii="Arial" w:hAnsi="Arial" w:cs="Arial"/>
+          <w:sz w:val="24"/>
+        </w:rPr>
+        <w:t xml:space="preserve">θ e de </w:t>
+      </w:r>
+      <w:r>
+        <w:rPr>
+          <w:rFonts w:ascii="Arial" w:hAnsi="Arial" w:cs="Arial"/>
+          <w:sz w:val="24"/>
+        </w:rPr>
+        <w:t xml:space="preserve">ω e gera uma simulação do movimento do pêndulo, conforme os resultados a seguir.</w:t>
+      </w:r>
+      <w:r>
+        <w:rPr>
+          <w:rFonts w:ascii="Arial" w:hAnsi="Arial" w:cs="Arial"/>
+          <w:sz w:val="24"/>
+        </w:rPr>
+      </w:r>
+      <w:r>
+        <w:rPr>
+          <w:rFonts w:ascii="Arial" w:hAnsi="Arial" w:cs="Arial"/>
+          <w:sz w:val="24"/>
+        </w:rPr>
+      </w:r>
+    </w:p>
+    <w:p>
+      <w:pPr>
+        <w:pStyle w:val="252"/>
+      </w:pPr>
+      <w:r>
+        <w:rPr>
+          <w:rFonts w:ascii="Arial" w:hAnsi="Arial" w:cs="Arial"/>
+          <w:sz w:val="24"/>
+        </w:rPr>
+      </w:r>
+      <w:r>
+        <w:rPr>
+          <w:rFonts w:ascii="Arial" w:hAnsi="Arial" w:cs="Arial"/>
+          <w:sz w:val="24"/>
+        </w:rPr>
+      </w:r>
+      <w:r>
+        <w:t xml:space="preserve">Resultados</w:t>
+      </w:r>
+      <w:r/>
+      <w:r/>
+    </w:p>
+    <w:p>
+      <w:pPr>
+        <w:sectPr>
+          <w:footnotePr/>
+          <w:type w:val="nextPage"/>
+          <w:pgSz w:w="11906" w:h="16838" w:orient="portrait"/>
+          <w:pgMar w:top="1417" w:right="1701" w:bottom="1417" w:left="1701" w:header="709" w:footer="709" w:gutter="0"/>
+          <w:cols w:num="1" w:sep="0" w:space="708" w:equalWidth="1"/>
+          <w:docGrid w:linePitch="360"/>
+        </w:sectPr>
+      </w:pPr>
+      <w:r/>
+    </w:p>
+    <w:p>
+      <w:pPr>
+        <w:ind w:left="0" w:right="0" w:firstLine="0"/>
+        <w:rPr>
+          <w:rFonts w:ascii="Arial" w:hAnsi="Arial" w:cs="Arial"/>
+          <w:sz w:val="24"/>
+        </w:rPr>
+      </w:pPr>
+      <w:r>
+        <w:rPr>
+          <w:rFonts w:ascii="Arial" w:hAnsi="Arial" w:cs="Arial"/>
+          <w:sz w:val="24"/>
+        </w:rPr>
+        <w:t xml:space="preserve">Entrada: </w:t>
+      </w:r>
+      <w:r/>
+    </w:p>
+    <w:p>
+      <w:pPr>
+        <w:pStyle w:val="260"/>
+        <w:numPr>
+          <w:ilvl w:val="0"/>
+          <w:numId w:val="9"/>
+        </w:numPr>
+        <w:ind w:right="0"/>
+        <w:rPr>
+          <w:rFonts w:ascii="Arial" w:hAnsi="Arial" w:cs="Arial"/>
+          <w:sz w:val="24"/>
+        </w:rPr>
+      </w:pPr>
+      <w:r>
+        <w:rPr>
+          <w:rFonts w:ascii="Arial" w:hAnsi="Arial" w:cs="Arial"/>
+          <w:sz w:val="24"/>
+        </w:rPr>
+        <w:t xml:space="preserve">g = 9.8</w:t>
+      </w:r>
+      <w:r/>
+    </w:p>
+    <w:p>
+      <w:pPr>
+        <w:pStyle w:val="260"/>
+        <w:numPr>
+          <w:ilvl w:val="0"/>
+          <w:numId w:val="9"/>
+        </w:numPr>
+        <w:ind w:right="0"/>
+        <w:rPr>
+          <w:rFonts w:ascii="Arial" w:hAnsi="Arial" w:cs="Arial"/>
+          <w:sz w:val="24"/>
+        </w:rPr>
+      </w:pPr>
+      <w:r>
+        <w:rPr>
+          <w:rFonts w:ascii="Arial" w:hAnsi="Arial" w:cs="Arial"/>
+          <w:sz w:val="24"/>
+        </w:rPr>
+      </w:r>
+      <w:r>
+        <w:rPr>
+          <w:rFonts w:ascii="Arial" w:hAnsi="Arial" w:cs="Arial"/>
+          <w:sz w:val="24"/>
+        </w:rPr>
+        <w:t xml:space="preserve">L = 2</w:t>
+      </w:r>
+      <w:r/>
+    </w:p>
+    <w:p>
+      <w:pPr>
+        <w:pStyle w:val="260"/>
+        <w:numPr>
+          <w:ilvl w:val="0"/>
+          <w:numId w:val="9"/>
+        </w:numPr>
+        <w:ind w:right="0"/>
+        <w:rPr>
+          <w:rFonts w:ascii="Arial" w:hAnsi="Arial" w:cs="Arial"/>
+          <w:sz w:val="24"/>
+        </w:rPr>
+      </w:pPr>
+      <w:r>
+        <w:rPr>
+          <w:rFonts w:ascii="Arial" w:hAnsi="Arial" w:cs="Arial"/>
+          <w:sz w:val="24"/>
+        </w:rPr>
+      </w:r>
+      <w:r>
+        <w:rPr>
+          <w:rFonts w:ascii="Arial" w:hAnsi="Arial" w:cs="Arial"/>
+          <w:sz w:val="24"/>
+        </w:rPr>
+        <w:t xml:space="preserve">n = 1000]</w:t>
+      </w:r>
+      <w:r/>
+    </w:p>
+    <w:p>
+      <w:pPr>
+        <w:pStyle w:val="260"/>
+        <w:numPr>
+          <w:ilvl w:val="0"/>
+          <w:numId w:val="9"/>
+        </w:numPr>
+        <w:ind w:right="0"/>
+        <w:rPr>
+          <w:rFonts w:ascii="Arial" w:hAnsi="Arial" w:cs="Arial"/>
+          <w:sz w:val="24"/>
+        </w:rPr>
+      </w:pPr>
+      <w:r>
+        <w:rPr>
+          <w:rFonts w:ascii="Arial" w:hAnsi="Arial" w:cs="Arial"/>
+          <w:sz w:val="24"/>
+        </w:rPr>
+      </w:r>
+      <w:r>
+        <w:rPr>
+          <w:rFonts w:ascii="Arial" w:hAnsi="Arial" w:cs="Arial"/>
+          <w:sz w:val="24"/>
+        </w:rPr>
+        <w:t xml:space="preserve">t = 60</w:t>
+      </w:r>
+      <w:r/>
+    </w:p>
+    <w:p>
+      <w:pPr>
+        <w:pStyle w:val="260"/>
+        <w:numPr>
+          <w:ilvl w:val="0"/>
+          <w:numId w:val="9"/>
+        </w:numPr>
+        <w:ind w:right="0"/>
+        <w:rPr>
+          <w:rFonts w:ascii="Arial" w:hAnsi="Arial" w:cs="Arial"/>
+          <w:sz w:val="24"/>
+        </w:rPr>
+      </w:pPr>
+      <w:r>
+        <w:rPr>
+          <w:rFonts w:ascii="Arial" w:hAnsi="Arial" w:cs="Arial"/>
+          <w:sz w:val="24"/>
+        </w:rPr>
+      </w:r>
+      <w:r>
+        <w:rPr>
+          <w:rFonts w:ascii="Arial" w:hAnsi="Arial" w:cs="Arial"/>
+          <w:sz w:val="24"/>
+        </w:rPr>
+        <w:t xml:space="preserve">h = t/n = 0.06</w:t>
+      </w:r>
+      <w:r>
+        <w:rPr>
+          <w:rFonts w:ascii="Arial" w:hAnsi="Arial" w:cs="Arial"/>
+          <w:sz w:val="24"/>
+        </w:rPr>
+      </w:r>
+      <w:r>
+        <w:rPr>
+          <w:rFonts w:ascii="Arial" w:hAnsi="Arial" w:cs="Arial"/>
+          <w:sz w:val="24"/>
+        </w:rPr>
+      </w:r>
+    </w:p>
+    <w:p>
+      <w:pPr>
+        <w:ind w:left="0" w:right="0" w:firstLine="0"/>
+        <w:rPr>
+          <w:rFonts w:ascii="Arial" w:hAnsi="Arial" w:cs="Arial"/>
+          <w:sz w:val="24"/>
+        </w:rPr>
+      </w:pPr>
+      <w:r>
+        <w:rPr>
+          <w:rFonts w:ascii="Arial" w:hAnsi="Arial" w:cs="Arial"/>
+          <w:sz w:val="24"/>
+        </w:rPr>
+        <w:t xml:space="preserve">Resultado:</w:t>
+      </w:r>
+      <w:r>
+        <w:rPr>
+          <w:rFonts w:ascii="Arial" w:hAnsi="Arial" w:cs="Arial"/>
+          <w:sz w:val="24"/>
+        </w:rPr>
+      </w:r>
+      <w:r>
+        <w:rPr>
+          <w:rFonts w:ascii="Arial" w:hAnsi="Arial" w:cs="Arial"/>
+          <w:sz w:val="24"/>
+        </w:rPr>
+      </w:r>
+      <w:r>
+        <w:rPr>
+          <w:rFonts w:ascii="Arial" w:hAnsi="Arial" w:cs="Arial"/>
+          <w:sz w:val="24"/>
+        </w:rPr>
+      </w:r>
+      <w:r>
+        <w:rPr>
+          <w:rFonts w:ascii="Arial" w:hAnsi="Arial" w:cs="Arial"/>
+          <w:sz w:val="24"/>
+        </w:rPr>
+      </w:r>
+      <w:r>
+        <w:rPr>
+          <w:rFonts w:ascii="Arial" w:hAnsi="Arial" w:cs="Arial"/>
+          <w:sz w:val="24"/>
+        </w:rPr>
+      </w:r>
+      <w:r>
+        <w:rPr>
+          <w:rFonts w:ascii="Arial" w:hAnsi="Arial" w:cs="Arial"/>
+          <w:sz w:val="24"/>
+        </w:rPr>
+      </w:r>
+      <w:r>
+        <w:rPr>
+          <w:rFonts w:ascii="Arial" w:hAnsi="Arial" w:cs="Arial"/>
+          <w:sz w:val="24"/>
+        </w:rPr>
+      </w:r>
+    </w:p>
+    <w:p>
+      <w:pPr>
+        <w:ind w:left="0" w:right="0" w:firstLine="0"/>
+        <w:rPr>
+          <w:rFonts w:ascii="Arial" w:hAnsi="Arial" w:cs="Arial"/>
+          <w:sz w:val="24"/>
+        </w:rPr>
+      </w:pPr>
+      <w:r>
+        <w:rPr>
+          <w:rFonts w:ascii="Arial" w:hAnsi="Arial" w:cs="Arial"/>
+          <w:sz w:val="24"/>
+        </w:rPr>
+      </w:r>
+      <w:r>
+        <w:rPr>
+          <w:rFonts w:ascii="Arial" w:hAnsi="Arial" w:cs="Arial"/>
+          <w:sz w:val="24"/>
+        </w:rPr>
+        <mc:AlternateContent>
+          <mc:Choice Requires="wpg">
+            <w:drawing>
+              <wp:inline xmlns:wp="http://schemas.openxmlformats.org/drawingml/2006/wordprocessingDrawing" distT="0" distB="0" distL="0" distR="0">
+                <wp:extent cx="2944990" cy="2127821"/>
+                <wp:effectExtent l="0" t="0" r="0" b="0"/>
+                <wp:docPr id="2" name="" hidden="false"/>
+                <wp:cNvGraphicFramePr>
+                  <a:graphicFrameLocks xmlns:a="http://schemas.openxmlformats.org/drawingml/2006/main" noChangeAspect="true"/>
+                </wp:cNvGraphicFramePr>
+                <a:graphic xmlns:a="http://schemas.openxmlformats.org/drawingml/2006/main">
+                  <a:graphicData uri="http://schemas.openxmlformats.org/drawingml/2006/picture">
+                    <pic:pic xmlns:pic="http://schemas.openxmlformats.org/drawingml/2006/picture">
+                      <pic:nvPicPr>
+                        <pic:cNvPr id="5" name="" hidden="0"/>
+                        <pic:cNvPicPr>
+                          <a:picLocks noChangeAspect="1"/>
+                        </pic:cNvPicPr>
+                      </pic:nvPicPr>
+                      <pic:blipFill>
+                        <a:blip r:embed="rId9"/>
+                        <a:stretch/>
+                      </pic:blipFill>
+                      <pic:spPr bwMode="auto">
+                        <a:xfrm flipH="0" flipV="0">
+                          <a:off x="0" y="0"/>
+                          <a:ext cx="2944989" cy="2127821"/>
+                        </a:xfrm>
+                        <a:prstGeom prst="rect">
+                          <a:avLst/>
+                        </a:prstGeom>
+                      </pic:spPr>
+                    </pic:pic>
+                  </a:graphicData>
+                </a:graphic>
+              </wp:inline>
+            </w:drawing>
+          </mc:Choice>
+          <mc:Fallback>
+            <w:pict>
+              <v:shapetype type="#_x0000_t75" o:spt="75" coordsize="21600,21600" o:preferrelative="t" path="m@4@5l@4@11@9@11@9@5xe">
+                <v:formulas>
+                  <v:f eqn="if lineDrawn pixelLineWidth 0"/>
+                  <v:f eqn="sum @0 1 0"/>
+                  <v:f eqn="sum 0 0 @1"/>
+                  <v:f eqn="prod @2 1 2"/>
+                  <v:f eqn="prod @3 21600 pixelWidth"/>
+                  <v:f eqn="prod @3 21600 pixelHeight"/>
+                  <v:f eqn="sum @0 0 1"/>
+                  <v:f eqn="prod @6 1 2"/>
+                  <v:f eqn="prod @7 21600 pixelWidth"/>
+                  <v:f eqn="sum @8 21600 0"/>
+                  <v:f eqn="prod @7 21600 pixelHeight"/>
+                  <v:f eqn="sum @10 21600 0"/>
+                </v:formulas>
+              </v:shapetype>
+              <v:shape id="_x0000_i1" o:spid="_x0000_s1" type="#_x0000_t75" style="mso-wrap-distance-left:0.0pt;mso-wrap-distance-top:0.0pt;mso-wrap-distance-right:0.0pt;mso-wrap-distance-bottom:0.0pt;width:231.9pt;height:167.5pt;" stroked="false">
+                <v:path textboxrect="0,0,0,0"/>
+                <v:imagedata r:id="rId9" o:title=""/>
+              </v:shape>
+            </w:pict>
+          </mc:Fallback>
+        </mc:AlternateContent>
+      </w:r>
+      <w:r>
+        <w:rPr>
+          <w:rFonts w:ascii="Arial" w:hAnsi="Arial" w:cs="Arial"/>
+          <w:sz w:val="24"/>
+        </w:rPr>
+      </w:r>
+      <w:r>
+        <w:rPr>
+          <w:rFonts w:ascii="Arial" w:hAnsi="Arial" w:cs="Arial"/>
+          <w:sz w:val="24"/>
+        </w:rPr>
+      </w:r>
+    </w:p>
+    <w:p>
+      <w:pPr>
+        <w:ind w:left="0" w:right="0" w:firstLine="0"/>
+        <w:rPr>
+          <w:rFonts w:ascii="Arial" w:hAnsi="Arial" w:cs="Arial"/>
+          <w:sz w:val="24"/>
+        </w:rPr>
+      </w:pPr>
+      <w:r>
+        <w:rPr>
+          <w:rFonts w:ascii="Arial" w:hAnsi="Arial" w:cs="Arial"/>
+          <w:sz w:val="24"/>
+        </w:rPr>
+      </w:r>
+      <w:r>
+        <w:rPr>
+          <w:rFonts w:ascii="Arial" w:hAnsi="Arial" w:cs="Arial"/>
+          <w:sz w:val="24"/>
+        </w:rPr>
+      </w:r>
+      <w:r>
+        <w:rPr>
+          <w:rFonts w:ascii="Arial" w:hAnsi="Arial" w:cs="Arial"/>
+          <w:sz w:val="24"/>
+        </w:rPr>
+        <w:t xml:space="preserve">Entrada: </w:t>
+      </w:r>
+      <w:r>
+        <w:rPr>
+          <w:rFonts w:ascii="Arial" w:hAnsi="Arial" w:cs="Arial"/>
+          <w:sz w:val="24"/>
+        </w:rPr>
+      </w:r>
+      <w:r/>
+    </w:p>
+    <w:p>
+      <w:pPr>
+        <w:pStyle w:val="260"/>
+        <w:numPr>
+          <w:ilvl w:val="0"/>
+          <w:numId w:val="11"/>
+        </w:numPr>
+        <w:ind w:right="0"/>
+        <w:rPr>
+          <w:rFonts w:ascii="Arial" w:hAnsi="Arial" w:cs="Arial"/>
+        </w:rPr>
+      </w:pPr>
+      <w:r>
+        <w:rPr>
+          <w:rFonts w:ascii="Arial" w:hAnsi="Arial" w:cs="Arial"/>
+          <w:sz w:val="24"/>
+        </w:rPr>
+        <w:t xml:space="preserve">g = 9.8</w:t>
+      </w:r>
+      <w:r>
+        <w:rPr>
+          <w:rFonts w:ascii="Arial" w:hAnsi="Arial" w:cs="Arial"/>
+          <w:sz w:val="24"/>
+        </w:rPr>
+      </w:r>
+      <w:r/>
+    </w:p>
+    <w:p>
+      <w:pPr>
+        <w:pStyle w:val="260"/>
+        <w:numPr>
+          <w:ilvl w:val="0"/>
+          <w:numId w:val="11"/>
+        </w:numPr>
+        <w:ind w:right="0"/>
+        <w:rPr>
+          <w:rFonts w:ascii="Arial" w:hAnsi="Arial" w:cs="Arial"/>
+        </w:rPr>
+      </w:pPr>
+      <w:r>
+        <w:rPr>
+          <w:rFonts w:ascii="Arial" w:hAnsi="Arial" w:cs="Arial"/>
+          <w:sz w:val="24"/>
+        </w:rPr>
+      </w:r>
+      <w:r>
+        <w:rPr>
+          <w:rFonts w:ascii="Arial" w:hAnsi="Arial" w:cs="Arial"/>
+          <w:sz w:val="24"/>
+        </w:rPr>
+        <w:t xml:space="preserve">L = 2</w:t>
+      </w:r>
+      <w:r>
+        <w:rPr>
+          <w:rFonts w:ascii="Arial" w:hAnsi="Arial" w:cs="Arial"/>
+          <w:sz w:val="24"/>
+        </w:rPr>
+      </w:r>
+      <w:r/>
+    </w:p>
+    <w:p>
+      <w:pPr>
+        <w:pStyle w:val="260"/>
+        <w:numPr>
+          <w:ilvl w:val="0"/>
+          <w:numId w:val="11"/>
+        </w:numPr>
+        <w:ind w:right="0"/>
+        <w:rPr>
+          <w:rFonts w:ascii="Arial" w:hAnsi="Arial" w:cs="Arial"/>
+        </w:rPr>
+      </w:pPr>
+      <w:r>
+        <w:rPr>
+          <w:rFonts w:ascii="Arial" w:hAnsi="Arial" w:cs="Arial"/>
+          <w:sz w:val="24"/>
+        </w:rPr>
+      </w:r>
+      <w:r>
+        <w:rPr>
+          <w:rFonts w:ascii="Arial" w:hAnsi="Arial" w:cs="Arial"/>
+          <w:sz w:val="24"/>
+        </w:rPr>
+        <w:t xml:space="preserve">n = 1000</w:t>
+      </w:r>
+      <w:r>
+        <w:rPr>
+          <w:rFonts w:ascii="Arial" w:hAnsi="Arial" w:cs="Arial"/>
+          <w:sz w:val="24"/>
+        </w:rPr>
+      </w:r>
+      <w:r/>
+    </w:p>
+    <w:p>
+      <w:pPr>
+        <w:pStyle w:val="260"/>
+        <w:numPr>
+          <w:ilvl w:val="0"/>
+          <w:numId w:val="11"/>
+        </w:numPr>
+        <w:ind w:right="0"/>
+        <w:rPr>
+          <w:rFonts w:ascii="Arial" w:hAnsi="Arial" w:cs="Arial"/>
+        </w:rPr>
+      </w:pPr>
+      <w:r>
+        <w:rPr>
+          <w:rFonts w:ascii="Arial" w:hAnsi="Arial" w:cs="Arial"/>
+          <w:sz w:val="24"/>
+        </w:rPr>
+      </w:r>
+      <w:r>
+        <w:rPr>
+          <w:rFonts w:ascii="Arial" w:hAnsi="Arial" w:cs="Arial"/>
+          <w:sz w:val="24"/>
+        </w:rPr>
+        <w:t xml:space="preserve">t = 60</w:t>
+      </w:r>
+      <w:r>
+        <w:rPr>
+          <w:rFonts w:ascii="Arial" w:hAnsi="Arial" w:cs="Arial"/>
+          <w:sz w:val="24"/>
+        </w:rPr>
+      </w:r>
+      <w:r/>
+    </w:p>
+    <w:p>
+      <w:pPr>
+        <w:pStyle w:val="260"/>
+        <w:numPr>
+          <w:ilvl w:val="0"/>
+          <w:numId w:val="11"/>
+        </w:numPr>
+        <w:ind w:right="0"/>
+        <w:rPr>
+          <w:rFonts w:ascii="Arial" w:hAnsi="Arial" w:cs="Arial"/>
+        </w:rPr>
+      </w:pPr>
+      <w:r>
+        <w:rPr>
+          <w:rFonts w:ascii="Arial" w:hAnsi="Arial" w:cs="Arial"/>
+          <w:sz w:val="24"/>
+        </w:rPr>
+      </w:r>
+      <w:r>
+        <w:rPr>
+          <w:rFonts w:ascii="Arial" w:hAnsi="Arial" w:cs="Arial"/>
+          <w:sz w:val="24"/>
+        </w:rPr>
+        <w:t xml:space="preserve">h = t/n = 0.06</w:t>
+      </w:r>
+      <w:r>
+        <w:rPr>
+          <w:rFonts w:ascii="Arial" w:hAnsi="Arial" w:cs="Arial"/>
+          <w:sz w:val="24"/>
+        </w:rPr>
+      </w:r>
+      <w:r/>
+    </w:p>
+    <w:p>
+      <w:pPr>
+        <w:ind w:left="0" w:right="0" w:firstLine="0"/>
+        <w:rPr>
+          <w:rFonts w:ascii="Arial" w:hAnsi="Arial" w:cs="Arial"/>
+        </w:rPr>
+      </w:pPr>
+      <w:r>
+        <w:rPr>
+          <w:rFonts w:ascii="Arial" w:hAnsi="Arial" w:cs="Arial"/>
+          <w:sz w:val="24"/>
+        </w:rPr>
+        <w:t xml:space="preserve">Resultado:</w:t>
+      </w:r>
+      <w:r>
+        <w:rPr>
+          <w:rFonts w:ascii="Arial" w:hAnsi="Arial" w:cs="Arial"/>
+          <w:sz w:val="24"/>
+        </w:rPr>
+      </w:r>
+      <w:r/>
+    </w:p>
+    <w:p>
+      <w:pPr>
+        <w:ind w:left="0" w:right="0" w:firstLine="0"/>
+        <w:rPr>
+          <w:rFonts w:ascii="Arial" w:hAnsi="Arial" w:cs="Arial"/>
+        </w:rPr>
+        <w:sectPr>
+          <w:footnotePr/>
+          <w:type w:val="continuous"/>
+          <w:pgSz w:w="11906" w:h="16838" w:orient="portrait"/>
+          <w:pgMar w:top="1417" w:right="1701" w:bottom="1417" w:left="1701" w:header="709" w:footer="709" w:gutter="0"/>
+          <w:cols w:num="1" w:sep="0" w:space="709" w:equalWidth="1"/>
+          <w:docGrid w:linePitch="360"/>
+        </w:sectPr>
+      </w:pPr>
+      <w:r>
+        <w:rPr>
+          <w:rFonts w:ascii="Arial" w:hAnsi="Arial" w:cs="Arial"/>
+          <w:sz w:val="24"/>
+        </w:rPr>
+      </w:r>
+      <w:r>
+        <w:rPr>
+          <w:rFonts w:ascii="Arial" w:hAnsi="Arial" w:cs="Arial"/>
+          <w:sz w:val="24"/>
+        </w:rPr>
+        <mc:AlternateContent>
+          <mc:Choice Requires="wpg">
+            <w:drawing>
+              <wp:inline xmlns:wp="http://schemas.openxmlformats.org/drawingml/2006/wordprocessingDrawing" distT="0" distB="0" distL="0" distR="0">
+                <wp:extent cx="2921177" cy="2110616"/>
+                <wp:effectExtent l="0" t="0" r="0" b="0"/>
+                <wp:docPr id="3" name="" hidden="false"/>
+                <wp:cNvGraphicFramePr>
+                  <a:graphicFrameLocks xmlns:a="http://schemas.openxmlformats.org/drawingml/2006/main" noChangeAspect="true"/>
+                </wp:cNvGraphicFramePr>
+                <a:graphic xmlns:a="http://schemas.openxmlformats.org/drawingml/2006/main">
+                  <a:graphicData uri="http://schemas.openxmlformats.org/drawingml/2006/picture">
+                    <pic:pic xmlns:pic="http://schemas.openxmlformats.org/drawingml/2006/picture">
+                      <pic:nvPicPr>
+                        <pic:cNvPr id="6" name="" hidden="0"/>
+                        <pic:cNvPicPr>
+                          <a:picLocks noChangeAspect="1"/>
+                        </pic:cNvPicPr>
+                      </pic:nvPicPr>
+                      <pic:blipFill>
+                        <a:blip r:embed="rId9"/>
+                        <a:stretch/>
+                      </pic:blipFill>
+                      <pic:spPr bwMode="auto">
+                        <a:xfrm flipH="0" flipV="0">
+                          <a:off x="0" y="0"/>
+                          <a:ext cx="2921177" cy="2110615"/>
+                        </a:xfrm>
+                        <a:prstGeom prst="rect">
+                          <a:avLst/>
+                        </a:prstGeom>
+                      </pic:spPr>
+                    </pic:pic>
+                  </a:graphicData>
+                </a:graphic>
+              </wp:inline>
+            </w:drawing>
+          </mc:Choice>
+          <mc:Fallback>
+            <w:pict>
+              <v:shapetype type="#_x0000_t75" o:spt="75" coordsize="21600,21600" o:preferrelative="t" path="m@4@5l@4@11@9@11@9@5xe">
+                <v:formulas>
+                  <v:f eqn="if lineDrawn pixelLineWidth 0"/>
+                  <v:f eqn="sum @0 1 0"/>
+                  <v:f eqn="sum 0 0 @1"/>
+                  <v:f eqn="prod @2 1 2"/>
+                  <v:f eqn="prod @3 21600 pixelWidth"/>
+                  <v:f eqn="prod @3 21600 pixelHeight"/>
+                  <v:f eqn="sum @0 0 1"/>
+                  <v:f eqn="prod @6 1 2"/>
+                  <v:f eqn="prod @7 21600 pixelWidth"/>
+                  <v:f eqn="sum @8 21600 0"/>
+                  <v:f eqn="prod @7 21600 pixelHeight"/>
+                  <v:f eqn="sum @10 21600 0"/>
+                </v:formulas>
+              </v:shapetype>
+              <v:shape id="_x0000_i2" o:spid="_x0000_s2" type="#_x0000_t75" style="mso-wrap-distance-left:0.0pt;mso-wrap-distance-top:0.0pt;mso-wrap-distance-right:0.0pt;mso-wrap-distance-bottom:0.0pt;width:230.0pt;height:166.2pt;" stroked="false">
+                <v:path textboxrect="0,0,0,0"/>
+                <v:imagedata r:id="rId9" o:title=""/>
+              </v:shape>
+            </w:pict>
+          </mc:Fallback>
+        </mc:AlternateContent>
+      </w:r>
+      <w:r/>
+      <w:r/>
+    </w:p>
+    <w:p>
+      <w:pPr>
+        <w:rPr>
+          <w:rFonts w:ascii="Arial" w:hAnsi="Arial" w:cs="Arial"/>
+          <w:sz w:val="24"/>
+        </w:rPr>
+        <w:sectPr>
+          <w:footnotePr/>
+          <w:type w:val="continuous"/>
+          <w:pgSz w:w="11906" w:h="16838" w:orient="portrait"/>
+          <w:pgMar w:top="1417" w:right="1701" w:bottom="1417" w:left="1701" w:header="709" w:footer="709" w:gutter="0"/>
+          <w:cols w:num="1" w:sep="0" w:space="709" w:equalWidth="1"/>
+          <w:docGrid w:linePitch="360"/>
+        </w:sectPr>
+      </w:pPr>
+      <w:r>
+        <w:rPr>
+          <w:rFonts w:ascii="Arial" w:hAnsi="Arial" w:cs="Arial"/>
+          <w:sz w:val="24"/>
+        </w:rPr>
+      </w:r>
+      <w:r>
+        <w:rPr>
+          <w:rFonts w:ascii="Arial" w:hAnsi="Arial" w:cs="Arial"/>
+          <w:sz w:val="24"/>
+        </w:rPr>
+      </w:r>
+    </w:p>
+    <w:p>
+      <w:pPr>
+        <w:pStyle w:val="264"/>
       </w:pPr>
       <w:r>
         <w:t xml:space="preserve">Considerações Finais</w:t>
@@ -2219,7 +3742,7 @@
     </w:p>
     <w:sectPr>
       <w:footnotePr/>
-      <w:type w:val="nextPage"/>
+      <w:type w:val="continuous"/>
       <w:pgSz w:w="11906" w:h="16838" w:orient="portrait"/>
       <w:pgMar w:top="1417" w:right="1701" w:bottom="1417" w:left="1701" w:header="708" w:footer="708" w:gutter="0"/>
       <w:cols w:num="1" w:sep="0" w:space="708" w:equalWidth="1"/>
@@ -2236,10 +3759,10 @@
       <w:pPr>
         <w:spacing w:lineRule="auto" w:line="240" w:after="0"/>
       </w:pPr>
-      <w:r/>
       <w:r>
         <w:separator/>
       </w:r>
+      <w:r/>
     </w:p>
   </w:footnote>
   <w:footnote w:type="continuationSeparator" w:id="0">
@@ -2247,10 +3770,10 @@
       <w:pPr>
         <w:spacing w:lineRule="auto" w:line="240" w:after="0"/>
       </w:pPr>
-      <w:r/>
       <w:r>
         <w:continuationSeparator/>
       </w:r>
+      <w:r/>
     </w:p>
   </w:footnote>
 </w:footnotes>
@@ -2780,6 +4303,726 @@
       <w:lvlJc w:val="left"/>
       <w:pPr>
         <w:ind w:left="6469" w:hanging="360"/>
+      </w:pPr>
+      <w:rPr>
+        <w:rFonts w:ascii="Wingdings" w:hAnsi="Wingdings" w:cs="Wingdings" w:eastAsia="Wingdings"/>
+      </w:rPr>
+    </w:lvl>
+  </w:abstractNum>
+  <w:abstractNum w:abstractNumId="5">
+    <w:multiLevelType w:val="hybridMultilevel"/>
+    <w:lvl w:ilvl="0">
+      <w:start w:val="1"/>
+      <w:numFmt w:val="bullet"/>
+      <w:suff w:val="tab"/>
+      <w:lvlText w:val="·"/>
+      <w:lvlJc w:val="left"/>
+      <w:pPr>
+        <w:ind w:left="709" w:hanging="360"/>
+      </w:pPr>
+      <w:rPr>
+        <w:rFonts w:ascii="Symbol" w:hAnsi="Symbol" w:cs="Symbol" w:eastAsia="Symbol"/>
+      </w:rPr>
+    </w:lvl>
+    <w:lvl w:ilvl="1">
+      <w:start w:val="1"/>
+      <w:numFmt w:val="bullet"/>
+      <w:suff w:val="tab"/>
+      <w:lvlText w:val="o"/>
+      <w:lvlJc w:val="left"/>
+      <w:pPr>
+        <w:ind w:left="1429" w:hanging="360"/>
+      </w:pPr>
+      <w:rPr>
+        <w:rFonts w:ascii="Courier New" w:hAnsi="Courier New" w:cs="Courier New" w:eastAsia="Courier New"/>
+      </w:rPr>
+    </w:lvl>
+    <w:lvl w:ilvl="2">
+      <w:start w:val="1"/>
+      <w:numFmt w:val="bullet"/>
+      <w:suff w:val="tab"/>
+      <w:lvlText w:val="§"/>
+      <w:lvlJc w:val="left"/>
+      <w:pPr>
+        <w:ind w:left="2149" w:hanging="360"/>
+      </w:pPr>
+      <w:rPr>
+        <w:rFonts w:ascii="Wingdings" w:hAnsi="Wingdings" w:cs="Wingdings" w:eastAsia="Wingdings"/>
+      </w:rPr>
+    </w:lvl>
+    <w:lvl w:ilvl="3">
+      <w:start w:val="1"/>
+      <w:numFmt w:val="bullet"/>
+      <w:suff w:val="tab"/>
+      <w:lvlText w:val="·"/>
+      <w:lvlJc w:val="left"/>
+      <w:pPr>
+        <w:ind w:left="2869" w:hanging="360"/>
+      </w:pPr>
+      <w:rPr>
+        <w:rFonts w:ascii="Symbol" w:hAnsi="Symbol" w:cs="Symbol" w:eastAsia="Symbol"/>
+      </w:rPr>
+    </w:lvl>
+    <w:lvl w:ilvl="4">
+      <w:start w:val="1"/>
+      <w:numFmt w:val="bullet"/>
+      <w:suff w:val="tab"/>
+      <w:lvlText w:val="o"/>
+      <w:lvlJc w:val="left"/>
+      <w:pPr>
+        <w:ind w:left="3589" w:hanging="360"/>
+      </w:pPr>
+      <w:rPr>
+        <w:rFonts w:ascii="Courier New" w:hAnsi="Courier New" w:cs="Courier New" w:eastAsia="Courier New"/>
+      </w:rPr>
+    </w:lvl>
+    <w:lvl w:ilvl="5">
+      <w:start w:val="1"/>
+      <w:numFmt w:val="bullet"/>
+      <w:suff w:val="tab"/>
+      <w:lvlText w:val="§"/>
+      <w:lvlJc w:val="left"/>
+      <w:pPr>
+        <w:ind w:left="4309" w:hanging="360"/>
+      </w:pPr>
+      <w:rPr>
+        <w:rFonts w:ascii="Wingdings" w:hAnsi="Wingdings" w:cs="Wingdings" w:eastAsia="Wingdings"/>
+      </w:rPr>
+    </w:lvl>
+    <w:lvl w:ilvl="6">
+      <w:start w:val="1"/>
+      <w:numFmt w:val="bullet"/>
+      <w:suff w:val="tab"/>
+      <w:lvlText w:val="·"/>
+      <w:lvlJc w:val="left"/>
+      <w:pPr>
+        <w:ind w:left="5029" w:hanging="360"/>
+      </w:pPr>
+      <w:rPr>
+        <w:rFonts w:ascii="Symbol" w:hAnsi="Symbol" w:cs="Symbol" w:eastAsia="Symbol"/>
+      </w:rPr>
+    </w:lvl>
+    <w:lvl w:ilvl="7">
+      <w:start w:val="1"/>
+      <w:numFmt w:val="bullet"/>
+      <w:suff w:val="tab"/>
+      <w:lvlText w:val="o"/>
+      <w:lvlJc w:val="left"/>
+      <w:pPr>
+        <w:ind w:left="5749" w:hanging="360"/>
+      </w:pPr>
+      <w:rPr>
+        <w:rFonts w:ascii="Courier New" w:hAnsi="Courier New" w:cs="Courier New" w:eastAsia="Courier New"/>
+      </w:rPr>
+    </w:lvl>
+    <w:lvl w:ilvl="8">
+      <w:start w:val="1"/>
+      <w:numFmt w:val="bullet"/>
+      <w:suff w:val="tab"/>
+      <w:lvlText w:val="§"/>
+      <w:lvlJc w:val="left"/>
+      <w:pPr>
+        <w:ind w:left="6469" w:hanging="360"/>
+      </w:pPr>
+      <w:rPr>
+        <w:rFonts w:ascii="Wingdings" w:hAnsi="Wingdings" w:cs="Wingdings" w:eastAsia="Wingdings"/>
+      </w:rPr>
+    </w:lvl>
+  </w:abstractNum>
+  <w:abstractNum w:abstractNumId="6">
+    <w:multiLevelType w:val="hybridMultilevel"/>
+    <w:lvl w:ilvl="0">
+      <w:start w:val="1"/>
+      <w:numFmt w:val="bullet"/>
+      <w:suff w:val="tab"/>
+      <w:lvlText w:val="·"/>
+      <w:lvlJc w:val="left"/>
+      <w:pPr>
+        <w:ind w:left="709" w:hanging="360"/>
+      </w:pPr>
+      <w:rPr>
+        <w:rFonts w:ascii="Symbol" w:hAnsi="Symbol" w:cs="Symbol" w:eastAsia="Symbol"/>
+      </w:rPr>
+    </w:lvl>
+    <w:lvl w:ilvl="1">
+      <w:start w:val="1"/>
+      <w:numFmt w:val="bullet"/>
+      <w:suff w:val="tab"/>
+      <w:lvlText w:val="o"/>
+      <w:lvlJc w:val="left"/>
+      <w:pPr>
+        <w:ind w:left="1429" w:hanging="360"/>
+      </w:pPr>
+      <w:rPr>
+        <w:rFonts w:ascii="Courier New" w:hAnsi="Courier New" w:cs="Courier New" w:eastAsia="Courier New"/>
+      </w:rPr>
+    </w:lvl>
+    <w:lvl w:ilvl="2">
+      <w:start w:val="1"/>
+      <w:numFmt w:val="bullet"/>
+      <w:suff w:val="tab"/>
+      <w:lvlText w:val="§"/>
+      <w:lvlJc w:val="left"/>
+      <w:pPr>
+        <w:ind w:left="2149" w:hanging="360"/>
+      </w:pPr>
+      <w:rPr>
+        <w:rFonts w:ascii="Wingdings" w:hAnsi="Wingdings" w:cs="Wingdings" w:eastAsia="Wingdings"/>
+      </w:rPr>
+    </w:lvl>
+    <w:lvl w:ilvl="3">
+      <w:start w:val="1"/>
+      <w:numFmt w:val="bullet"/>
+      <w:suff w:val="tab"/>
+      <w:lvlText w:val="·"/>
+      <w:lvlJc w:val="left"/>
+      <w:pPr>
+        <w:ind w:left="2869" w:hanging="360"/>
+      </w:pPr>
+      <w:rPr>
+        <w:rFonts w:ascii="Symbol" w:hAnsi="Symbol" w:cs="Symbol" w:eastAsia="Symbol"/>
+      </w:rPr>
+    </w:lvl>
+    <w:lvl w:ilvl="4">
+      <w:start w:val="1"/>
+      <w:numFmt w:val="bullet"/>
+      <w:suff w:val="tab"/>
+      <w:lvlText w:val="o"/>
+      <w:lvlJc w:val="left"/>
+      <w:pPr>
+        <w:ind w:left="3589" w:hanging="360"/>
+      </w:pPr>
+      <w:rPr>
+        <w:rFonts w:ascii="Courier New" w:hAnsi="Courier New" w:cs="Courier New" w:eastAsia="Courier New"/>
+      </w:rPr>
+    </w:lvl>
+    <w:lvl w:ilvl="5">
+      <w:start w:val="1"/>
+      <w:numFmt w:val="bullet"/>
+      <w:suff w:val="tab"/>
+      <w:lvlText w:val="§"/>
+      <w:lvlJc w:val="left"/>
+      <w:pPr>
+        <w:ind w:left="4309" w:hanging="360"/>
+      </w:pPr>
+      <w:rPr>
+        <w:rFonts w:ascii="Wingdings" w:hAnsi="Wingdings" w:cs="Wingdings" w:eastAsia="Wingdings"/>
+      </w:rPr>
+    </w:lvl>
+    <w:lvl w:ilvl="6">
+      <w:start w:val="1"/>
+      <w:numFmt w:val="bullet"/>
+      <w:suff w:val="tab"/>
+      <w:lvlText w:val="·"/>
+      <w:lvlJc w:val="left"/>
+      <w:pPr>
+        <w:ind w:left="5029" w:hanging="360"/>
+      </w:pPr>
+      <w:rPr>
+        <w:rFonts w:ascii="Symbol" w:hAnsi="Symbol" w:cs="Symbol" w:eastAsia="Symbol"/>
+      </w:rPr>
+    </w:lvl>
+    <w:lvl w:ilvl="7">
+      <w:start w:val="1"/>
+      <w:numFmt w:val="bullet"/>
+      <w:suff w:val="tab"/>
+      <w:lvlText w:val="o"/>
+      <w:lvlJc w:val="left"/>
+      <w:pPr>
+        <w:ind w:left="5749" w:hanging="360"/>
+      </w:pPr>
+      <w:rPr>
+        <w:rFonts w:ascii="Courier New" w:hAnsi="Courier New" w:cs="Courier New" w:eastAsia="Courier New"/>
+      </w:rPr>
+    </w:lvl>
+    <w:lvl w:ilvl="8">
+      <w:start w:val="1"/>
+      <w:numFmt w:val="bullet"/>
+      <w:suff w:val="tab"/>
+      <w:lvlText w:val="§"/>
+      <w:lvlJc w:val="left"/>
+      <w:pPr>
+        <w:ind w:left="6469" w:hanging="360"/>
+      </w:pPr>
+      <w:rPr>
+        <w:rFonts w:ascii="Wingdings" w:hAnsi="Wingdings" w:cs="Wingdings" w:eastAsia="Wingdings"/>
+      </w:rPr>
+    </w:lvl>
+  </w:abstractNum>
+  <w:abstractNum w:abstractNumId="7">
+    <w:multiLevelType w:val="hybridMultilevel"/>
+    <w:lvl w:ilvl="0">
+      <w:start w:val="1"/>
+      <w:numFmt w:val="bullet"/>
+      <w:suff w:val="tab"/>
+      <w:lvlText w:val="·"/>
+      <w:lvlJc w:val="left"/>
+      <w:pPr>
+        <w:ind w:left="709" w:hanging="360"/>
+      </w:pPr>
+      <w:rPr>
+        <w:rFonts w:ascii="Symbol" w:hAnsi="Symbol" w:cs="Symbol" w:eastAsia="Symbol"/>
+      </w:rPr>
+    </w:lvl>
+    <w:lvl w:ilvl="1">
+      <w:start w:val="1"/>
+      <w:numFmt w:val="bullet"/>
+      <w:suff w:val="tab"/>
+      <w:lvlText w:val="o"/>
+      <w:lvlJc w:val="left"/>
+      <w:pPr>
+        <w:ind w:left="1429" w:hanging="360"/>
+      </w:pPr>
+      <w:rPr>
+        <w:rFonts w:ascii="Courier New" w:hAnsi="Courier New" w:cs="Courier New" w:eastAsia="Courier New"/>
+      </w:rPr>
+    </w:lvl>
+    <w:lvl w:ilvl="2">
+      <w:start w:val="1"/>
+      <w:numFmt w:val="bullet"/>
+      <w:suff w:val="tab"/>
+      <w:lvlText w:val="§"/>
+      <w:lvlJc w:val="left"/>
+      <w:pPr>
+        <w:ind w:left="2149" w:hanging="360"/>
+      </w:pPr>
+      <w:rPr>
+        <w:rFonts w:ascii="Wingdings" w:hAnsi="Wingdings" w:cs="Wingdings" w:eastAsia="Wingdings"/>
+      </w:rPr>
+    </w:lvl>
+    <w:lvl w:ilvl="3">
+      <w:start w:val="1"/>
+      <w:numFmt w:val="bullet"/>
+      <w:suff w:val="tab"/>
+      <w:lvlText w:val="·"/>
+      <w:lvlJc w:val="left"/>
+      <w:pPr>
+        <w:ind w:left="2869" w:hanging="360"/>
+      </w:pPr>
+      <w:rPr>
+        <w:rFonts w:ascii="Symbol" w:hAnsi="Symbol" w:cs="Symbol" w:eastAsia="Symbol"/>
+      </w:rPr>
+    </w:lvl>
+    <w:lvl w:ilvl="4">
+      <w:start w:val="1"/>
+      <w:numFmt w:val="bullet"/>
+      <w:suff w:val="tab"/>
+      <w:lvlText w:val="o"/>
+      <w:lvlJc w:val="left"/>
+      <w:pPr>
+        <w:ind w:left="3589" w:hanging="360"/>
+      </w:pPr>
+      <w:rPr>
+        <w:rFonts w:ascii="Courier New" w:hAnsi="Courier New" w:cs="Courier New" w:eastAsia="Courier New"/>
+      </w:rPr>
+    </w:lvl>
+    <w:lvl w:ilvl="5">
+      <w:start w:val="1"/>
+      <w:numFmt w:val="bullet"/>
+      <w:suff w:val="tab"/>
+      <w:lvlText w:val="§"/>
+      <w:lvlJc w:val="left"/>
+      <w:pPr>
+        <w:ind w:left="4309" w:hanging="360"/>
+      </w:pPr>
+      <w:rPr>
+        <w:rFonts w:ascii="Wingdings" w:hAnsi="Wingdings" w:cs="Wingdings" w:eastAsia="Wingdings"/>
+      </w:rPr>
+    </w:lvl>
+    <w:lvl w:ilvl="6">
+      <w:start w:val="1"/>
+      <w:numFmt w:val="bullet"/>
+      <w:suff w:val="tab"/>
+      <w:lvlText w:val="·"/>
+      <w:lvlJc w:val="left"/>
+      <w:pPr>
+        <w:ind w:left="5029" w:hanging="360"/>
+      </w:pPr>
+      <w:rPr>
+        <w:rFonts w:ascii="Symbol" w:hAnsi="Symbol" w:cs="Symbol" w:eastAsia="Symbol"/>
+      </w:rPr>
+    </w:lvl>
+    <w:lvl w:ilvl="7">
+      <w:start w:val="1"/>
+      <w:numFmt w:val="bullet"/>
+      <w:suff w:val="tab"/>
+      <w:lvlText w:val="o"/>
+      <w:lvlJc w:val="left"/>
+      <w:pPr>
+        <w:ind w:left="5749" w:hanging="360"/>
+      </w:pPr>
+      <w:rPr>
+        <w:rFonts w:ascii="Courier New" w:hAnsi="Courier New" w:cs="Courier New" w:eastAsia="Courier New"/>
+      </w:rPr>
+    </w:lvl>
+    <w:lvl w:ilvl="8">
+      <w:start w:val="1"/>
+      <w:numFmt w:val="bullet"/>
+      <w:suff w:val="tab"/>
+      <w:lvlText w:val="§"/>
+      <w:lvlJc w:val="left"/>
+      <w:pPr>
+        <w:ind w:left="6469" w:hanging="360"/>
+      </w:pPr>
+      <w:rPr>
+        <w:rFonts w:ascii="Wingdings" w:hAnsi="Wingdings" w:cs="Wingdings" w:eastAsia="Wingdings"/>
+      </w:rPr>
+    </w:lvl>
+  </w:abstractNum>
+  <w:abstractNum w:abstractNumId="8">
+    <w:multiLevelType w:val="hybridMultilevel"/>
+    <w:lvl w:ilvl="0">
+      <w:start w:val="1"/>
+      <w:numFmt w:val="bullet"/>
+      <w:suff w:val="tab"/>
+      <w:lvlText w:val="·"/>
+      <w:lvlJc w:val="left"/>
+      <w:pPr>
+        <w:ind w:left="708" w:hanging="360"/>
+      </w:pPr>
+      <w:rPr>
+        <w:rFonts w:ascii="Symbol" w:hAnsi="Symbol" w:cs="Symbol" w:eastAsia="Symbol"/>
+      </w:rPr>
+    </w:lvl>
+    <w:lvl w:ilvl="1">
+      <w:start w:val="1"/>
+      <w:numFmt w:val="bullet"/>
+      <w:suff w:val="tab"/>
+      <w:lvlText w:val="o"/>
+      <w:lvlJc w:val="left"/>
+      <w:pPr>
+        <w:ind w:left="1428" w:hanging="360"/>
+      </w:pPr>
+      <w:rPr>
+        <w:rFonts w:ascii="Courier New" w:hAnsi="Courier New" w:cs="Courier New" w:eastAsia="Courier New"/>
+      </w:rPr>
+    </w:lvl>
+    <w:lvl w:ilvl="2">
+      <w:start w:val="1"/>
+      <w:numFmt w:val="bullet"/>
+      <w:suff w:val="tab"/>
+      <w:lvlText w:val="§"/>
+      <w:lvlJc w:val="left"/>
+      <w:pPr>
+        <w:ind w:left="2148" w:hanging="360"/>
+      </w:pPr>
+      <w:rPr>
+        <w:rFonts w:ascii="Wingdings" w:hAnsi="Wingdings" w:cs="Wingdings" w:eastAsia="Wingdings"/>
+      </w:rPr>
+    </w:lvl>
+    <w:lvl w:ilvl="3">
+      <w:start w:val="1"/>
+      <w:numFmt w:val="bullet"/>
+      <w:suff w:val="tab"/>
+      <w:lvlText w:val="·"/>
+      <w:lvlJc w:val="left"/>
+      <w:pPr>
+        <w:ind w:left="2868" w:hanging="360"/>
+      </w:pPr>
+      <w:rPr>
+        <w:rFonts w:ascii="Symbol" w:hAnsi="Symbol" w:cs="Symbol" w:eastAsia="Symbol"/>
+      </w:rPr>
+    </w:lvl>
+    <w:lvl w:ilvl="4">
+      <w:start w:val="1"/>
+      <w:numFmt w:val="bullet"/>
+      <w:suff w:val="tab"/>
+      <w:lvlText w:val="o"/>
+      <w:lvlJc w:val="left"/>
+      <w:pPr>
+        <w:ind w:left="3588" w:hanging="360"/>
+      </w:pPr>
+      <w:rPr>
+        <w:rFonts w:ascii="Courier New" w:hAnsi="Courier New" w:cs="Courier New" w:eastAsia="Courier New"/>
+      </w:rPr>
+    </w:lvl>
+    <w:lvl w:ilvl="5">
+      <w:start w:val="1"/>
+      <w:numFmt w:val="bullet"/>
+      <w:suff w:val="tab"/>
+      <w:lvlText w:val="§"/>
+      <w:lvlJc w:val="left"/>
+      <w:pPr>
+        <w:ind w:left="4308" w:hanging="360"/>
+      </w:pPr>
+      <w:rPr>
+        <w:rFonts w:ascii="Wingdings" w:hAnsi="Wingdings" w:cs="Wingdings" w:eastAsia="Wingdings"/>
+      </w:rPr>
+    </w:lvl>
+    <w:lvl w:ilvl="6">
+      <w:start w:val="1"/>
+      <w:numFmt w:val="bullet"/>
+      <w:suff w:val="tab"/>
+      <w:lvlText w:val="·"/>
+      <w:lvlJc w:val="left"/>
+      <w:pPr>
+        <w:ind w:left="5028" w:hanging="360"/>
+      </w:pPr>
+      <w:rPr>
+        <w:rFonts w:ascii="Symbol" w:hAnsi="Symbol" w:cs="Symbol" w:eastAsia="Symbol"/>
+      </w:rPr>
+    </w:lvl>
+    <w:lvl w:ilvl="7">
+      <w:start w:val="1"/>
+      <w:numFmt w:val="bullet"/>
+      <w:suff w:val="tab"/>
+      <w:lvlText w:val="o"/>
+      <w:lvlJc w:val="left"/>
+      <w:pPr>
+        <w:ind w:left="5748" w:hanging="360"/>
+      </w:pPr>
+      <w:rPr>
+        <w:rFonts w:ascii="Courier New" w:hAnsi="Courier New" w:cs="Courier New" w:eastAsia="Courier New"/>
+      </w:rPr>
+    </w:lvl>
+    <w:lvl w:ilvl="8">
+      <w:start w:val="1"/>
+      <w:numFmt w:val="bullet"/>
+      <w:suff w:val="tab"/>
+      <w:lvlText w:val="§"/>
+      <w:lvlJc w:val="left"/>
+      <w:pPr>
+        <w:ind w:left="6468" w:hanging="360"/>
+      </w:pPr>
+      <w:rPr>
+        <w:rFonts w:ascii="Wingdings" w:hAnsi="Wingdings" w:cs="Wingdings" w:eastAsia="Wingdings"/>
+      </w:rPr>
+    </w:lvl>
+  </w:abstractNum>
+  <w:abstractNum w:abstractNumId="9">
+    <w:multiLevelType w:val="hybridMultilevel"/>
+    <w:lvl w:ilvl="0">
+      <w:start w:val="1"/>
+      <w:numFmt w:val="bullet"/>
+      <w:suff w:val="tab"/>
+      <w:lvlText w:val="·"/>
+      <w:lvlJc w:val="left"/>
+      <w:pPr>
+        <w:ind w:left="708" w:hanging="360"/>
+      </w:pPr>
+      <w:rPr>
+        <w:rFonts w:ascii="Symbol" w:hAnsi="Symbol" w:cs="Symbol" w:eastAsia="Symbol"/>
+      </w:rPr>
+    </w:lvl>
+    <w:lvl w:ilvl="1">
+      <w:start w:val="1"/>
+      <w:numFmt w:val="bullet"/>
+      <w:suff w:val="tab"/>
+      <w:lvlText w:val="o"/>
+      <w:lvlJc w:val="left"/>
+      <w:pPr>
+        <w:ind w:left="1428" w:hanging="360"/>
+      </w:pPr>
+      <w:rPr>
+        <w:rFonts w:ascii="Courier New" w:hAnsi="Courier New" w:cs="Courier New" w:eastAsia="Courier New"/>
+      </w:rPr>
+    </w:lvl>
+    <w:lvl w:ilvl="2">
+      <w:start w:val="1"/>
+      <w:numFmt w:val="bullet"/>
+      <w:suff w:val="tab"/>
+      <w:lvlText w:val="§"/>
+      <w:lvlJc w:val="left"/>
+      <w:pPr>
+        <w:ind w:left="2148" w:hanging="360"/>
+      </w:pPr>
+      <w:rPr>
+        <w:rFonts w:ascii="Wingdings" w:hAnsi="Wingdings" w:cs="Wingdings" w:eastAsia="Wingdings"/>
+      </w:rPr>
+    </w:lvl>
+    <w:lvl w:ilvl="3">
+      <w:start w:val="1"/>
+      <w:numFmt w:val="bullet"/>
+      <w:suff w:val="tab"/>
+      <w:lvlText w:val="·"/>
+      <w:lvlJc w:val="left"/>
+      <w:pPr>
+        <w:ind w:left="2868" w:hanging="360"/>
+      </w:pPr>
+      <w:rPr>
+        <w:rFonts w:ascii="Symbol" w:hAnsi="Symbol" w:cs="Symbol" w:eastAsia="Symbol"/>
+      </w:rPr>
+    </w:lvl>
+    <w:lvl w:ilvl="4">
+      <w:start w:val="1"/>
+      <w:numFmt w:val="bullet"/>
+      <w:suff w:val="tab"/>
+      <w:lvlText w:val="o"/>
+      <w:lvlJc w:val="left"/>
+      <w:pPr>
+        <w:ind w:left="3588" w:hanging="360"/>
+      </w:pPr>
+      <w:rPr>
+        <w:rFonts w:ascii="Courier New" w:hAnsi="Courier New" w:cs="Courier New" w:eastAsia="Courier New"/>
+      </w:rPr>
+    </w:lvl>
+    <w:lvl w:ilvl="5">
+      <w:start w:val="1"/>
+      <w:numFmt w:val="bullet"/>
+      <w:suff w:val="tab"/>
+      <w:lvlText w:val="§"/>
+      <w:lvlJc w:val="left"/>
+      <w:pPr>
+        <w:ind w:left="4308" w:hanging="360"/>
+      </w:pPr>
+      <w:rPr>
+        <w:rFonts w:ascii="Wingdings" w:hAnsi="Wingdings" w:cs="Wingdings" w:eastAsia="Wingdings"/>
+      </w:rPr>
+    </w:lvl>
+    <w:lvl w:ilvl="6">
+      <w:start w:val="1"/>
+      <w:numFmt w:val="bullet"/>
+      <w:suff w:val="tab"/>
+      <w:lvlText w:val="·"/>
+      <w:lvlJc w:val="left"/>
+      <w:pPr>
+        <w:ind w:left="5028" w:hanging="360"/>
+      </w:pPr>
+      <w:rPr>
+        <w:rFonts w:ascii="Symbol" w:hAnsi="Symbol" w:cs="Symbol" w:eastAsia="Symbol"/>
+      </w:rPr>
+    </w:lvl>
+    <w:lvl w:ilvl="7">
+      <w:start w:val="1"/>
+      <w:numFmt w:val="bullet"/>
+      <w:suff w:val="tab"/>
+      <w:lvlText w:val="o"/>
+      <w:lvlJc w:val="left"/>
+      <w:pPr>
+        <w:ind w:left="5748" w:hanging="360"/>
+      </w:pPr>
+      <w:rPr>
+        <w:rFonts w:ascii="Courier New" w:hAnsi="Courier New" w:cs="Courier New" w:eastAsia="Courier New"/>
+      </w:rPr>
+    </w:lvl>
+    <w:lvl w:ilvl="8">
+      <w:start w:val="1"/>
+      <w:numFmt w:val="bullet"/>
+      <w:suff w:val="tab"/>
+      <w:lvlText w:val="§"/>
+      <w:lvlJc w:val="left"/>
+      <w:pPr>
+        <w:ind w:left="6468" w:hanging="360"/>
+      </w:pPr>
+      <w:rPr>
+        <w:rFonts w:ascii="Wingdings" w:hAnsi="Wingdings" w:cs="Wingdings" w:eastAsia="Wingdings"/>
+      </w:rPr>
+    </w:lvl>
+  </w:abstractNum>
+  <w:abstractNum w:abstractNumId="10">
+    <w:multiLevelType w:val="hybridMultilevel"/>
+    <w:lvl w:ilvl="0">
+      <w:start w:val="1"/>
+      <w:numFmt w:val="bullet"/>
+      <w:suff w:val="tab"/>
+      <w:lvlText w:val="·"/>
+      <w:lvlJc w:val="left"/>
+      <w:pPr>
+        <w:ind w:left="708" w:hanging="360"/>
+      </w:pPr>
+      <w:rPr>
+        <w:rFonts w:ascii="Symbol" w:hAnsi="Symbol" w:cs="Symbol" w:eastAsia="Symbol"/>
+      </w:rPr>
+    </w:lvl>
+    <w:lvl w:ilvl="1">
+      <w:start w:val="1"/>
+      <w:numFmt w:val="bullet"/>
+      <w:suff w:val="tab"/>
+      <w:lvlText w:val="o"/>
+      <w:lvlJc w:val="left"/>
+      <w:pPr>
+        <w:ind w:left="1428" w:hanging="360"/>
+      </w:pPr>
+      <w:rPr>
+        <w:rFonts w:ascii="Courier New" w:hAnsi="Courier New" w:cs="Courier New" w:eastAsia="Courier New"/>
+      </w:rPr>
+    </w:lvl>
+    <w:lvl w:ilvl="2">
+      <w:start w:val="1"/>
+      <w:numFmt w:val="bullet"/>
+      <w:suff w:val="tab"/>
+      <w:lvlText w:val="§"/>
+      <w:lvlJc w:val="left"/>
+      <w:pPr>
+        <w:ind w:left="2148" w:hanging="360"/>
+      </w:pPr>
+      <w:rPr>
+        <w:rFonts w:ascii="Wingdings" w:hAnsi="Wingdings" w:cs="Wingdings" w:eastAsia="Wingdings"/>
+      </w:rPr>
+    </w:lvl>
+    <w:lvl w:ilvl="3">
+      <w:start w:val="1"/>
+      <w:numFmt w:val="bullet"/>
+      <w:suff w:val="tab"/>
+      <w:lvlText w:val="·"/>
+      <w:lvlJc w:val="left"/>
+      <w:pPr>
+        <w:ind w:left="2868" w:hanging="360"/>
+      </w:pPr>
+      <w:rPr>
+        <w:rFonts w:ascii="Symbol" w:hAnsi="Symbol" w:cs="Symbol" w:eastAsia="Symbol"/>
+      </w:rPr>
+    </w:lvl>
+    <w:lvl w:ilvl="4">
+      <w:start w:val="1"/>
+      <w:numFmt w:val="bullet"/>
+      <w:suff w:val="tab"/>
+      <w:lvlText w:val="o"/>
+      <w:lvlJc w:val="left"/>
+      <w:pPr>
+        <w:ind w:left="3588" w:hanging="360"/>
+      </w:pPr>
+      <w:rPr>
+        <w:rFonts w:ascii="Courier New" w:hAnsi="Courier New" w:cs="Courier New" w:eastAsia="Courier New"/>
+      </w:rPr>
+    </w:lvl>
+    <w:lvl w:ilvl="5">
+      <w:start w:val="1"/>
+      <w:numFmt w:val="bullet"/>
+      <w:suff w:val="tab"/>
+      <w:lvlText w:val="§"/>
+      <w:lvlJc w:val="left"/>
+      <w:pPr>
+        <w:ind w:left="4308" w:hanging="360"/>
+      </w:pPr>
+      <w:rPr>
+        <w:rFonts w:ascii="Wingdings" w:hAnsi="Wingdings" w:cs="Wingdings" w:eastAsia="Wingdings"/>
+      </w:rPr>
+    </w:lvl>
+    <w:lvl w:ilvl="6">
+      <w:start w:val="1"/>
+      <w:numFmt w:val="bullet"/>
+      <w:suff w:val="tab"/>
+      <w:lvlText w:val="·"/>
+      <w:lvlJc w:val="left"/>
+      <w:pPr>
+        <w:ind w:left="5028" w:hanging="360"/>
+      </w:pPr>
+      <w:rPr>
+        <w:rFonts w:ascii="Symbol" w:hAnsi="Symbol" w:cs="Symbol" w:eastAsia="Symbol"/>
+      </w:rPr>
+    </w:lvl>
+    <w:lvl w:ilvl="7">
+      <w:start w:val="1"/>
+      <w:numFmt w:val="bullet"/>
+      <w:suff w:val="tab"/>
+      <w:lvlText w:val="o"/>
+      <w:lvlJc w:val="left"/>
+      <w:pPr>
+        <w:ind w:left="5748" w:hanging="360"/>
+      </w:pPr>
+      <w:rPr>
+        <w:rFonts w:ascii="Courier New" w:hAnsi="Courier New" w:cs="Courier New" w:eastAsia="Courier New"/>
+      </w:rPr>
+    </w:lvl>
+    <w:lvl w:ilvl="8">
+      <w:start w:val="1"/>
+      <w:numFmt w:val="bullet"/>
+      <w:suff w:val="tab"/>
+      <w:lvlText w:val="§"/>
+      <w:lvlJc w:val="left"/>
+      <w:pPr>
+        <w:ind w:left="6468" w:hanging="360"/>
       </w:pPr>
       <w:rPr>
         <w:rFonts w:ascii="Wingdings" w:hAnsi="Wingdings" w:cs="Wingdings" w:eastAsia="Wingdings"/>
@@ -2800,6 +5043,24 @@
   </w:num>
   <w:num w:numId="5">
     <w:abstractNumId w:val="4"/>
+  </w:num>
+  <w:num w:numId="6">
+    <w:abstractNumId w:val="5"/>
+  </w:num>
+  <w:num w:numId="7">
+    <w:abstractNumId w:val="6"/>
+  </w:num>
+  <w:num w:numId="8">
+    <w:abstractNumId w:val="7"/>
+  </w:num>
+  <w:num w:numId="9">
+    <w:abstractNumId w:val="8"/>
+  </w:num>
+  <w:num w:numId="10">
+    <w:abstractNumId w:val="9"/>
+  </w:num>
+  <w:num w:numId="11">
+    <w:abstractNumId w:val="10"/>
   </w:num>
 </w:numbering>
 </file>
@@ -2973,10 +5234,10 @@
     <w:lsdException w:name="Bibliography" w:uiPriority="37"/>
     <w:lsdException w:name="TOC Heading" w:uiPriority="39" w:qFormat="1"/>
   </w:latentStyles>
-  <w:style w:type="character" w:styleId="12">
+  <w:style w:type="character" w:styleId="188">
     <w:name w:val="Heading 1 Char"/>
-    <w:basedOn w:val="172"/>
-    <w:link w:val="169"/>
+    <w:basedOn w:val="255"/>
+    <w:link w:val="252"/>
     <w:uiPriority w:val="9"/>
     <w:rPr>
       <w:rFonts w:ascii="Arial" w:hAnsi="Arial" w:cs="Arial" w:eastAsia="Arial"/>
@@ -2984,20 +5245,20 @@
       <w:szCs w:val="40"/>
     </w:rPr>
   </w:style>
-  <w:style w:type="character" w:styleId="14">
+  <w:style w:type="character" w:styleId="189">
     <w:name w:val="Heading 2 Char"/>
-    <w:basedOn w:val="172"/>
-    <w:link w:val="170"/>
+    <w:basedOn w:val="255"/>
+    <w:link w:val="253"/>
     <w:uiPriority w:val="9"/>
     <w:rPr>
       <w:rFonts w:ascii="Arial" w:hAnsi="Arial" w:cs="Arial" w:eastAsia="Arial"/>
       <w:sz w:val="34"/>
     </w:rPr>
   </w:style>
-  <w:style w:type="character" w:styleId="16">
+  <w:style w:type="character" w:styleId="190">
     <w:name w:val="Heading 3 Char"/>
-    <w:basedOn w:val="172"/>
-    <w:link w:val="171"/>
+    <w:basedOn w:val="255"/>
+    <w:link w:val="254"/>
     <w:uiPriority w:val="9"/>
     <w:rPr>
       <w:rFonts w:ascii="Arial" w:hAnsi="Arial" w:cs="Arial" w:eastAsia="Arial"/>
@@ -3005,11 +5266,11 @@
       <w:szCs w:val="30"/>
     </w:rPr>
   </w:style>
-  <w:style w:type="paragraph" w:styleId="17">
+  <w:style w:type="paragraph" w:styleId="191">
     <w:name w:val="Heading 4"/>
-    <w:basedOn w:val="168"/>
-    <w:next w:val="168"/>
-    <w:link w:val="18"/>
+    <w:basedOn w:val="251"/>
+    <w:next w:val="251"/>
+    <w:link w:val="192"/>
     <w:qFormat/>
     <w:uiPriority w:val="9"/>
     <w:unhideWhenUsed/>
@@ -3027,10 +5288,10 @@
       <w:outlineLvl w:val="3"/>
     </w:pPr>
   </w:style>
-  <w:style w:type="character" w:styleId="18">
+  <w:style w:type="character" w:styleId="192">
     <w:name w:val="Heading 4 Char"/>
-    <w:basedOn w:val="172"/>
-    <w:link w:val="17"/>
+    <w:basedOn w:val="255"/>
+    <w:link w:val="191"/>
     <w:uiPriority w:val="9"/>
     <w:rPr>
       <w:rFonts w:ascii="Arial" w:hAnsi="Arial" w:cs="Arial" w:eastAsia="Arial"/>
@@ -3040,11 +5301,11 @@
       <w:szCs w:val="26"/>
     </w:rPr>
   </w:style>
-  <w:style w:type="paragraph" w:styleId="19">
+  <w:style w:type="paragraph" w:styleId="193">
     <w:name w:val="Heading 5"/>
-    <w:basedOn w:val="168"/>
-    <w:next w:val="168"/>
-    <w:link w:val="20"/>
+    <w:basedOn w:val="251"/>
+    <w:next w:val="251"/>
+    <w:link w:val="194"/>
     <w:qFormat/>
     <w:uiPriority w:val="9"/>
     <w:unhideWhenUsed/>
@@ -3062,10 +5323,10 @@
       <w:outlineLvl w:val="4"/>
     </w:pPr>
   </w:style>
-  <w:style w:type="character" w:styleId="20">
+  <w:style w:type="character" w:styleId="194">
     <w:name w:val="Heading 5 Char"/>
-    <w:basedOn w:val="172"/>
-    <w:link w:val="19"/>
+    <w:basedOn w:val="255"/>
+    <w:link w:val="193"/>
     <w:uiPriority w:val="9"/>
     <w:rPr>
       <w:rFonts w:ascii="Arial" w:hAnsi="Arial" w:cs="Arial" w:eastAsia="Arial"/>
@@ -3075,11 +5336,11 @@
       <w:szCs w:val="24"/>
     </w:rPr>
   </w:style>
-  <w:style w:type="paragraph" w:styleId="21">
+  <w:style w:type="paragraph" w:styleId="195">
     <w:name w:val="Heading 6"/>
-    <w:basedOn w:val="168"/>
-    <w:next w:val="168"/>
-    <w:link w:val="22"/>
+    <w:basedOn w:val="251"/>
+    <w:next w:val="251"/>
+    <w:link w:val="196"/>
     <w:qFormat/>
     <w:uiPriority w:val="9"/>
     <w:unhideWhenUsed/>
@@ -3097,10 +5358,10 @@
       <w:outlineLvl w:val="5"/>
     </w:pPr>
   </w:style>
-  <w:style w:type="character" w:styleId="22">
+  <w:style w:type="character" w:styleId="196">
     <w:name w:val="Heading 6 Char"/>
-    <w:basedOn w:val="172"/>
-    <w:link w:val="21"/>
+    <w:basedOn w:val="255"/>
+    <w:link w:val="195"/>
     <w:uiPriority w:val="9"/>
     <w:rPr>
       <w:rFonts w:ascii="Arial" w:hAnsi="Arial" w:cs="Arial" w:eastAsia="Arial"/>
@@ -3110,11 +5371,11 @@
       <w:szCs w:val="22"/>
     </w:rPr>
   </w:style>
-  <w:style w:type="paragraph" w:styleId="23">
+  <w:style w:type="paragraph" w:styleId="197">
     <w:name w:val="Heading 7"/>
-    <w:basedOn w:val="168"/>
-    <w:next w:val="168"/>
-    <w:link w:val="24"/>
+    <w:basedOn w:val="251"/>
+    <w:next w:val="251"/>
+    <w:link w:val="198"/>
     <w:qFormat/>
     <w:uiPriority w:val="9"/>
     <w:unhideWhenUsed/>
@@ -3134,10 +5395,10 @@
       <w:outlineLvl w:val="6"/>
     </w:pPr>
   </w:style>
-  <w:style w:type="character" w:styleId="24">
+  <w:style w:type="character" w:styleId="198">
     <w:name w:val="Heading 7 Char"/>
-    <w:basedOn w:val="172"/>
-    <w:link w:val="23"/>
+    <w:basedOn w:val="255"/>
+    <w:link w:val="197"/>
     <w:uiPriority w:val="9"/>
     <w:rPr>
       <w:rFonts w:ascii="Arial" w:hAnsi="Arial" w:cs="Arial" w:eastAsia="Arial"/>
@@ -3149,11 +5410,11 @@
       <w:szCs w:val="22"/>
     </w:rPr>
   </w:style>
-  <w:style w:type="paragraph" w:styleId="25">
+  <w:style w:type="paragraph" w:styleId="199">
     <w:name w:val="Heading 8"/>
-    <w:basedOn w:val="168"/>
-    <w:next w:val="168"/>
-    <w:link w:val="26"/>
+    <w:basedOn w:val="251"/>
+    <w:next w:val="251"/>
+    <w:link w:val="200"/>
     <w:qFormat/>
     <w:uiPriority w:val="9"/>
     <w:unhideWhenUsed/>
@@ -3171,10 +5432,10 @@
       <w:outlineLvl w:val="7"/>
     </w:pPr>
   </w:style>
-  <w:style w:type="character" w:styleId="26">
+  <w:style w:type="character" w:styleId="200">
     <w:name w:val="Heading 8 Char"/>
-    <w:basedOn w:val="172"/>
-    <w:link w:val="25"/>
+    <w:basedOn w:val="255"/>
+    <w:link w:val="199"/>
     <w:uiPriority w:val="9"/>
     <w:rPr>
       <w:rFonts w:ascii="Arial" w:hAnsi="Arial" w:cs="Arial" w:eastAsia="Arial"/>
@@ -3184,11 +5445,11 @@
       <w:szCs w:val="22"/>
     </w:rPr>
   </w:style>
-  <w:style w:type="paragraph" w:styleId="27">
+  <w:style w:type="paragraph" w:styleId="201">
     <w:name w:val="Heading 9"/>
-    <w:basedOn w:val="168"/>
-    <w:next w:val="168"/>
-    <w:link w:val="28"/>
+    <w:basedOn w:val="251"/>
+    <w:next w:val="251"/>
+    <w:link w:val="202"/>
     <w:qFormat/>
     <w:uiPriority w:val="9"/>
     <w:unhideWhenUsed/>
@@ -3206,10 +5467,10 @@
       <w:outlineLvl w:val="8"/>
     </w:pPr>
   </w:style>
-  <w:style w:type="character" w:styleId="28">
+  <w:style w:type="character" w:styleId="202">
     <w:name w:val="Heading 9 Char"/>
-    <w:basedOn w:val="172"/>
-    <w:link w:val="27"/>
+    <w:basedOn w:val="255"/>
+    <w:link w:val="201"/>
     <w:uiPriority w:val="9"/>
     <w:rPr>
       <w:rFonts w:ascii="Arial" w:hAnsi="Arial" w:cs="Arial" w:eastAsia="Arial"/>
@@ -3219,7 +5480,7 @@
       <w:szCs w:val="21"/>
     </w:rPr>
   </w:style>
-  <w:style w:type="paragraph" w:styleId="31">
+  <w:style w:type="paragraph" w:styleId="203">
     <w:name w:val="No Spacing"/>
     <w:qFormat/>
     <w:uiPriority w:val="1"/>
@@ -3227,21 +5488,21 @@
       <w:spacing w:lineRule="auto" w:line="240" w:after="0" w:before="0"/>
     </w:pPr>
   </w:style>
-  <w:style w:type="character" w:styleId="33">
+  <w:style w:type="character" w:styleId="204">
     <w:name w:val="Title Char"/>
-    <w:basedOn w:val="172"/>
-    <w:link w:val="181"/>
+    <w:basedOn w:val="255"/>
+    <w:link w:val="264"/>
     <w:uiPriority w:val="10"/>
     <w:rPr>
       <w:sz w:val="48"/>
       <w:szCs w:val="48"/>
     </w:rPr>
   </w:style>
-  <w:style w:type="paragraph" w:styleId="34">
+  <w:style w:type="paragraph" w:styleId="205">
     <w:name w:val="Subtitle"/>
-    <w:basedOn w:val="168"/>
-    <w:next w:val="168"/>
-    <w:link w:val="35"/>
+    <w:basedOn w:val="251"/>
+    <w:next w:val="251"/>
+    <w:link w:val="206"/>
     <w:qFormat/>
     <w:uiPriority w:val="11"/>
     <w:rPr>
@@ -3252,21 +5513,21 @@
       <w:spacing w:after="200" w:before="200"/>
     </w:pPr>
   </w:style>
-  <w:style w:type="character" w:styleId="35">
+  <w:style w:type="character" w:styleId="206">
     <w:name w:val="Subtitle Char"/>
-    <w:basedOn w:val="172"/>
-    <w:link w:val="34"/>
+    <w:basedOn w:val="255"/>
+    <w:link w:val="205"/>
     <w:uiPriority w:val="11"/>
     <w:rPr>
       <w:sz w:val="24"/>
       <w:szCs w:val="24"/>
     </w:rPr>
   </w:style>
-  <w:style w:type="paragraph" w:styleId="36">
+  <w:style w:type="paragraph" w:styleId="207">
     <w:name w:val="Quote"/>
-    <w:basedOn w:val="168"/>
-    <w:next w:val="168"/>
-    <w:link w:val="37"/>
+    <w:basedOn w:val="251"/>
+    <w:next w:val="251"/>
+    <w:link w:val="208"/>
     <w:qFormat/>
     <w:uiPriority w:val="29"/>
     <w:rPr>
@@ -3276,19 +5537,19 @@
       <w:ind w:left="720" w:right="720"/>
     </w:pPr>
   </w:style>
-  <w:style w:type="character" w:styleId="37">
+  <w:style w:type="character" w:styleId="208">
     <w:name w:val="Quote Char"/>
-    <w:link w:val="36"/>
+    <w:link w:val="207"/>
     <w:uiPriority w:val="29"/>
     <w:rPr>
       <w:i/>
     </w:rPr>
   </w:style>
-  <w:style w:type="paragraph" w:styleId="38">
+  <w:style w:type="paragraph" w:styleId="209">
     <w:name w:val="Intense Quote"/>
-    <w:basedOn w:val="168"/>
-    <w:next w:val="168"/>
-    <w:link w:val="39"/>
+    <w:basedOn w:val="251"/>
+    <w:next w:val="251"/>
+    <w:link w:val="210"/>
     <w:qFormat/>
     <w:uiPriority w:val="30"/>
     <w:rPr>
@@ -3306,18 +5567,18 @@
       </w:pBdr>
     </w:pPr>
   </w:style>
-  <w:style w:type="character" w:styleId="39">
+  <w:style w:type="character" w:styleId="210">
     <w:name w:val="Intense Quote Char"/>
-    <w:link w:val="38"/>
+    <w:link w:val="209"/>
     <w:uiPriority w:val="30"/>
     <w:rPr>
       <w:i/>
     </w:rPr>
   </w:style>
-  <w:style w:type="paragraph" w:styleId="40">
+  <w:style w:type="paragraph" w:styleId="211">
     <w:name w:val="Header"/>
-    <w:basedOn w:val="168"/>
-    <w:link w:val="41"/>
+    <w:basedOn w:val="251"/>
+    <w:link w:val="212"/>
     <w:uiPriority w:val="99"/>
     <w:unhideWhenUsed/>
     <w:pPr>
@@ -3328,16 +5589,16 @@
       </w:tabs>
     </w:pPr>
   </w:style>
-  <w:style w:type="character" w:styleId="41">
+  <w:style w:type="character" w:styleId="212">
     <w:name w:val="Header Char"/>
-    <w:basedOn w:val="172"/>
-    <w:link w:val="40"/>
+    <w:basedOn w:val="255"/>
+    <w:link w:val="211"/>
     <w:uiPriority w:val="99"/>
   </w:style>
-  <w:style w:type="paragraph" w:styleId="42">
+  <w:style w:type="paragraph" w:styleId="213">
     <w:name w:val="Footer"/>
-    <w:basedOn w:val="168"/>
-    <w:link w:val="43"/>
+    <w:basedOn w:val="251"/>
+    <w:link w:val="214"/>
     <w:uiPriority w:val="99"/>
     <w:unhideWhenUsed/>
     <w:pPr>
@@ -3348,15 +5609,15 @@
       </w:tabs>
     </w:pPr>
   </w:style>
-  <w:style w:type="character" w:styleId="43">
+  <w:style w:type="character" w:styleId="214">
     <w:name w:val="Footer Char"/>
-    <w:basedOn w:val="172"/>
-    <w:link w:val="42"/>
+    <w:basedOn w:val="255"/>
+    <w:link w:val="213"/>
     <w:uiPriority w:val="99"/>
   </w:style>
-  <w:style w:type="table" w:styleId="44">
+  <w:style w:type="table" w:styleId="215">
     <w:name w:val="Table Grid"/>
-    <w:basedOn w:val="173"/>
+    <w:basedOn w:val="256"/>
     <w:uiPriority w:val="59"/>
     <w:pPr>
       <w:spacing w:lineRule="auto" w:line="240" w:after="0"/>
@@ -3379,9 +5640,9 @@
       </w:tblCellMar>
     </w:tblPr>
   </w:style>
-  <w:style w:type="table" w:styleId="45">
+  <w:style w:type="table" w:styleId="216">
     <w:name w:val="Lined"/>
-    <w:basedOn w:val="173"/>
+    <w:basedOn w:val="256"/>
     <w:uiPriority w:val="99"/>
     <w:rPr>
       <w:color w:val="404040"/>
@@ -3475,9 +5736,9 @@
       </w:tcPr>
     </w:tblStylePr>
   </w:style>
-  <w:style w:type="table" w:styleId="46">
+  <w:style w:type="table" w:styleId="217">
     <w:name w:val="Lined - Accent 1"/>
-    <w:basedOn w:val="173"/>
+    <w:basedOn w:val="256"/>
     <w:uiPriority w:val="99"/>
     <w:rPr>
       <w:color w:val="404040"/>
@@ -3571,9 +5832,9 @@
       </w:tcPr>
     </w:tblStylePr>
   </w:style>
-  <w:style w:type="table" w:styleId="47">
+  <w:style w:type="table" w:styleId="218">
     <w:name w:val="Lined - Accent 2"/>
-    <w:basedOn w:val="173"/>
+    <w:basedOn w:val="256"/>
     <w:uiPriority w:val="99"/>
     <w:rPr>
       <w:color w:val="404040"/>
@@ -3667,9 +5928,9 @@
       </w:tcPr>
     </w:tblStylePr>
   </w:style>
-  <w:style w:type="table" w:styleId="48">
+  <w:style w:type="table" w:styleId="219">
     <w:name w:val="Lined - Accent 3"/>
-    <w:basedOn w:val="173"/>
+    <w:basedOn w:val="256"/>
     <w:uiPriority w:val="99"/>
     <w:rPr>
       <w:color w:val="404040"/>
@@ -3763,9 +6024,9 @@
       </w:tcPr>
     </w:tblStylePr>
   </w:style>
-  <w:style w:type="table" w:styleId="49">
+  <w:style w:type="table" w:styleId="220">
     <w:name w:val="Lined - Accent 4"/>
-    <w:basedOn w:val="173"/>
+    <w:basedOn w:val="256"/>
     <w:uiPriority w:val="99"/>
     <w:rPr>
       <w:color w:val="404040"/>
@@ -3859,9 +6120,9 @@
       </w:tcPr>
     </w:tblStylePr>
   </w:style>
-  <w:style w:type="table" w:styleId="50">
+  <w:style w:type="table" w:styleId="221">
     <w:name w:val="Lined - Accent 5"/>
-    <w:basedOn w:val="173"/>
+    <w:basedOn w:val="256"/>
     <w:uiPriority w:val="99"/>
     <w:rPr>
       <w:color w:val="404040"/>
@@ -3955,9 +6216,9 @@
       </w:tcPr>
     </w:tblStylePr>
   </w:style>
-  <w:style w:type="table" w:styleId="51">
+  <w:style w:type="table" w:styleId="222">
     <w:name w:val="Lined - Accent 6"/>
-    <w:basedOn w:val="173"/>
+    <w:basedOn w:val="256"/>
     <w:uiPriority w:val="99"/>
     <w:rPr>
       <w:color w:val="404040"/>
@@ -4051,9 +6312,9 @@
       </w:tcPr>
     </w:tblStylePr>
   </w:style>
-  <w:style w:type="table" w:styleId="52">
+  <w:style w:type="table" w:styleId="223">
     <w:name w:val="Bordered"/>
-    <w:basedOn w:val="173"/>
+    <w:basedOn w:val="256"/>
     <w:uiPriority w:val="99"/>
     <w:pPr>
       <w:spacing w:lineRule="auto" w:line="240" w:after="0"/>
@@ -4141,9 +6402,9 @@
       </w:tcPr>
     </w:tblStylePr>
   </w:style>
-  <w:style w:type="table" w:styleId="53">
+  <w:style w:type="table" w:styleId="224">
     <w:name w:val="Bordered - Accent 1"/>
-    <w:basedOn w:val="173"/>
+    <w:basedOn w:val="256"/>
     <w:uiPriority w:val="99"/>
     <w:pPr>
       <w:spacing w:lineRule="auto" w:line="240" w:after="0"/>
@@ -4231,9 +6492,9 @@
       </w:tcPr>
     </w:tblStylePr>
   </w:style>
-  <w:style w:type="table" w:styleId="54">
+  <w:style w:type="table" w:styleId="225">
     <w:name w:val="Bordered - Accent 2"/>
-    <w:basedOn w:val="173"/>
+    <w:basedOn w:val="256"/>
     <w:uiPriority w:val="99"/>
     <w:pPr>
       <w:spacing w:lineRule="auto" w:line="240" w:after="0"/>
@@ -4321,9 +6582,9 @@
       </w:tcPr>
     </w:tblStylePr>
   </w:style>
-  <w:style w:type="table" w:styleId="55">
+  <w:style w:type="table" w:styleId="226">
     <w:name w:val="Bordered - Accent 3"/>
-    <w:basedOn w:val="173"/>
+    <w:basedOn w:val="256"/>
     <w:uiPriority w:val="99"/>
     <w:pPr>
       <w:spacing w:lineRule="auto" w:line="240" w:after="0"/>
@@ -4411,9 +6672,9 @@
       </w:tcPr>
     </w:tblStylePr>
   </w:style>
-  <w:style w:type="table" w:styleId="56">
+  <w:style w:type="table" w:styleId="227">
     <w:name w:val="Bordered - Accent 4"/>
-    <w:basedOn w:val="173"/>
+    <w:basedOn w:val="256"/>
     <w:uiPriority w:val="99"/>
     <w:pPr>
       <w:spacing w:lineRule="auto" w:line="240" w:after="0"/>
@@ -4501,9 +6762,9 @@
       </w:tcPr>
     </w:tblStylePr>
   </w:style>
-  <w:style w:type="table" w:styleId="57">
+  <w:style w:type="table" w:styleId="228">
     <w:name w:val="Bordered - Accent 5"/>
-    <w:basedOn w:val="173"/>
+    <w:basedOn w:val="256"/>
     <w:uiPriority w:val="99"/>
     <w:pPr>
       <w:spacing w:lineRule="auto" w:line="240" w:after="0"/>
@@ -4591,9 +6852,9 @@
       </w:tcPr>
     </w:tblStylePr>
   </w:style>
-  <w:style w:type="table" w:styleId="58">
+  <w:style w:type="table" w:styleId="229">
     <w:name w:val="Bordered - Accent 6"/>
-    <w:basedOn w:val="173"/>
+    <w:basedOn w:val="256"/>
     <w:uiPriority w:val="99"/>
     <w:pPr>
       <w:spacing w:lineRule="auto" w:line="240" w:after="0"/>
@@ -4681,9 +6942,9 @@
       </w:tcPr>
     </w:tblStylePr>
   </w:style>
-  <w:style w:type="table" w:styleId="59">
+  <w:style w:type="table" w:styleId="230">
     <w:name w:val="Bordered &amp; Lined"/>
-    <w:basedOn w:val="173"/>
+    <w:basedOn w:val="256"/>
     <w:uiPriority w:val="99"/>
     <w:rPr>
       <w:color w:val="404040"/>
@@ -4785,9 +7046,9 @@
       </w:tcPr>
     </w:tblStylePr>
   </w:style>
-  <w:style w:type="table" w:styleId="60">
+  <w:style w:type="table" w:styleId="231">
     <w:name w:val="Bordered &amp; Lined - Accent 1"/>
-    <w:basedOn w:val="173"/>
+    <w:basedOn w:val="256"/>
     <w:uiPriority w:val="99"/>
     <w:rPr>
       <w:color w:val="404040"/>
@@ -4889,9 +7150,9 @@
       </w:tcPr>
     </w:tblStylePr>
   </w:style>
-  <w:style w:type="table" w:styleId="61">
+  <w:style w:type="table" w:styleId="232">
     <w:name w:val="Bordered &amp; Lined - Accent 2"/>
-    <w:basedOn w:val="173"/>
+    <w:basedOn w:val="256"/>
     <w:uiPriority w:val="99"/>
     <w:rPr>
       <w:color w:val="404040"/>
@@ -4993,9 +7254,9 @@
       </w:tcPr>
     </w:tblStylePr>
   </w:style>
-  <w:style w:type="table" w:styleId="62">
+  <w:style w:type="table" w:styleId="233">
     <w:name w:val="Bordered &amp; Lined - Accent 3"/>
-    <w:basedOn w:val="173"/>
+    <w:basedOn w:val="256"/>
     <w:uiPriority w:val="99"/>
     <w:rPr>
       <w:color w:val="404040"/>
@@ -5097,9 +7358,9 @@
       </w:tcPr>
     </w:tblStylePr>
   </w:style>
-  <w:style w:type="table" w:styleId="63">
+  <w:style w:type="table" w:styleId="234">
     <w:name w:val="Bordered &amp; Lined - Accent 4"/>
-    <w:basedOn w:val="173"/>
+    <w:basedOn w:val="256"/>
     <w:uiPriority w:val="99"/>
     <w:rPr>
       <w:color w:val="404040"/>
@@ -5201,9 +7462,9 @@
       </w:tcPr>
     </w:tblStylePr>
   </w:style>
-  <w:style w:type="table" w:styleId="64">
+  <w:style w:type="table" w:styleId="235">
     <w:name w:val="Bordered &amp; Lined - Accent 5"/>
-    <w:basedOn w:val="173"/>
+    <w:basedOn w:val="256"/>
     <w:uiPriority w:val="99"/>
     <w:rPr>
       <w:color w:val="404040"/>
@@ -5305,9 +7566,9 @@
       </w:tcPr>
     </w:tblStylePr>
   </w:style>
-  <w:style w:type="table" w:styleId="65">
+  <w:style w:type="table" w:styleId="236">
     <w:name w:val="Bordered &amp; Lined - Accent 6"/>
-    <w:basedOn w:val="173"/>
+    <w:basedOn w:val="256"/>
     <w:uiPriority w:val="99"/>
     <w:rPr>
       <w:color w:val="404040"/>
@@ -5409,7 +7670,7 @@
       </w:tcPr>
     </w:tblStylePr>
   </w:style>
-  <w:style w:type="character" w:styleId="66">
+  <w:style w:type="character" w:styleId="237">
     <w:name w:val="Hyperlink"/>
     <w:uiPriority w:val="99"/>
     <w:unhideWhenUsed/>
@@ -5418,10 +7679,10 @@
       <w:u w:val="single"/>
     </w:rPr>
   </w:style>
-  <w:style w:type="paragraph" w:styleId="67">
+  <w:style w:type="paragraph" w:styleId="238">
     <w:name w:val="footnote text"/>
-    <w:basedOn w:val="168"/>
-    <w:link w:val="68"/>
+    <w:basedOn w:val="251"/>
+    <w:link w:val="239"/>
     <w:uiPriority w:val="99"/>
     <w:semiHidden/>
     <w:unhideWhenUsed/>
@@ -5432,27 +7693,27 @@
       <w:spacing w:lineRule="auto" w:line="240" w:after="40"/>
     </w:pPr>
   </w:style>
-  <w:style w:type="character" w:styleId="68">
+  <w:style w:type="character" w:styleId="239">
     <w:name w:val="Footnote Text Char"/>
-    <w:link w:val="67"/>
+    <w:link w:val="238"/>
     <w:uiPriority w:val="99"/>
     <w:rPr>
       <w:sz w:val="18"/>
     </w:rPr>
   </w:style>
-  <w:style w:type="character" w:styleId="69">
+  <w:style w:type="character" w:styleId="240">
     <w:name w:val="footnote reference"/>
-    <w:basedOn w:val="172"/>
+    <w:basedOn w:val="255"/>
     <w:uiPriority w:val="99"/>
     <w:unhideWhenUsed/>
     <w:rPr>
       <w:vertAlign w:val="superscript"/>
     </w:rPr>
   </w:style>
-  <w:style w:type="paragraph" w:styleId="70">
+  <w:style w:type="paragraph" w:styleId="241">
     <w:name w:val="toc 1"/>
-    <w:basedOn w:val="168"/>
-    <w:next w:val="168"/>
+    <w:basedOn w:val="251"/>
+    <w:next w:val="251"/>
     <w:uiPriority w:val="39"/>
     <w:unhideWhenUsed/>
     <w:pPr>
@@ -5460,10 +7721,10 @@
       <w:spacing w:after="57"/>
     </w:pPr>
   </w:style>
-  <w:style w:type="paragraph" w:styleId="71">
+  <w:style w:type="paragraph" w:styleId="242">
     <w:name w:val="toc 2"/>
-    <w:basedOn w:val="168"/>
-    <w:next w:val="168"/>
+    <w:basedOn w:val="251"/>
+    <w:next w:val="251"/>
     <w:uiPriority w:val="39"/>
     <w:unhideWhenUsed/>
     <w:pPr>
@@ -5471,10 +7732,10 @@
       <w:spacing w:after="57"/>
     </w:pPr>
   </w:style>
-  <w:style w:type="paragraph" w:styleId="72">
+  <w:style w:type="paragraph" w:styleId="243">
     <w:name w:val="toc 3"/>
-    <w:basedOn w:val="168"/>
-    <w:next w:val="168"/>
+    <w:basedOn w:val="251"/>
+    <w:next w:val="251"/>
     <w:uiPriority w:val="39"/>
     <w:unhideWhenUsed/>
     <w:pPr>
@@ -5482,10 +7743,10 @@
       <w:spacing w:after="57"/>
     </w:pPr>
   </w:style>
-  <w:style w:type="paragraph" w:styleId="73">
+  <w:style w:type="paragraph" w:styleId="244">
     <w:name w:val="toc 4"/>
-    <w:basedOn w:val="168"/>
-    <w:next w:val="168"/>
+    <w:basedOn w:val="251"/>
+    <w:next w:val="251"/>
     <w:uiPriority w:val="39"/>
     <w:unhideWhenUsed/>
     <w:pPr>
@@ -5493,10 +7754,10 @@
       <w:spacing w:after="57"/>
     </w:pPr>
   </w:style>
-  <w:style w:type="paragraph" w:styleId="74">
+  <w:style w:type="paragraph" w:styleId="245">
     <w:name w:val="toc 5"/>
-    <w:basedOn w:val="168"/>
-    <w:next w:val="168"/>
+    <w:basedOn w:val="251"/>
+    <w:next w:val="251"/>
     <w:uiPriority w:val="39"/>
     <w:unhideWhenUsed/>
     <w:pPr>
@@ -5504,10 +7765,10 @@
       <w:spacing w:after="57"/>
     </w:pPr>
   </w:style>
-  <w:style w:type="paragraph" w:styleId="75">
+  <w:style w:type="paragraph" w:styleId="246">
     <w:name w:val="toc 6"/>
-    <w:basedOn w:val="168"/>
-    <w:next w:val="168"/>
+    <w:basedOn w:val="251"/>
+    <w:next w:val="251"/>
     <w:uiPriority w:val="39"/>
     <w:unhideWhenUsed/>
     <w:pPr>
@@ -5515,10 +7776,10 @@
       <w:spacing w:after="57"/>
     </w:pPr>
   </w:style>
-  <w:style w:type="paragraph" w:styleId="76">
+  <w:style w:type="paragraph" w:styleId="247">
     <w:name w:val="toc 7"/>
-    <w:basedOn w:val="168"/>
-    <w:next w:val="168"/>
+    <w:basedOn w:val="251"/>
+    <w:next w:val="251"/>
     <w:uiPriority w:val="39"/>
     <w:unhideWhenUsed/>
     <w:pPr>
@@ -5526,10 +7787,10 @@
       <w:spacing w:after="57"/>
     </w:pPr>
   </w:style>
-  <w:style w:type="paragraph" w:styleId="77">
+  <w:style w:type="paragraph" w:styleId="248">
     <w:name w:val="toc 8"/>
-    <w:basedOn w:val="168"/>
-    <w:next w:val="168"/>
+    <w:basedOn w:val="251"/>
+    <w:next w:val="251"/>
     <w:uiPriority w:val="39"/>
     <w:unhideWhenUsed/>
     <w:pPr>
@@ -5537,10 +7798,10 @@
       <w:spacing w:after="57"/>
     </w:pPr>
   </w:style>
-  <w:style w:type="paragraph" w:styleId="78">
+  <w:style w:type="paragraph" w:styleId="249">
     <w:name w:val="toc 9"/>
-    <w:basedOn w:val="168"/>
-    <w:next w:val="168"/>
+    <w:basedOn w:val="251"/>
+    <w:next w:val="251"/>
     <w:uiPriority w:val="39"/>
     <w:unhideWhenUsed/>
     <w:pPr>
@@ -5548,20 +7809,20 @@
       <w:spacing w:after="57"/>
     </w:pPr>
   </w:style>
-  <w:style w:type="paragraph" w:styleId="79">
+  <w:style w:type="paragraph" w:styleId="250">
     <w:name w:val="TOC Heading"/>
     <w:uiPriority w:val="39"/>
     <w:unhideWhenUsed/>
   </w:style>
-  <w:style w:type="paragraph" w:styleId="168" w:default="1">
+  <w:style w:type="paragraph" w:styleId="251" w:default="1">
     <w:name w:val="Normal"/>
     <w:qFormat/>
   </w:style>
-  <w:style w:type="paragraph" w:styleId="169">
+  <w:style w:type="paragraph" w:styleId="252">
     <w:name w:val="Heading 1"/>
-    <w:basedOn w:val="168"/>
-    <w:next w:val="168"/>
-    <w:link w:val="180"/>
+    <w:basedOn w:val="251"/>
+    <w:next w:val="251"/>
+    <w:link w:val="263"/>
     <w:qFormat/>
     <w:uiPriority w:val="9"/>
     <w:rPr>
@@ -5579,11 +7840,11 @@
       <w:outlineLvl w:val="0"/>
     </w:pPr>
   </w:style>
-  <w:style w:type="paragraph" w:styleId="170">
+  <w:style w:type="paragraph" w:styleId="253">
     <w:name w:val="Heading 2"/>
-    <w:basedOn w:val="168"/>
-    <w:next w:val="168"/>
-    <w:link w:val="183"/>
+    <w:basedOn w:val="251"/>
+    <w:next w:val="251"/>
+    <w:link w:val="266"/>
     <w:qFormat/>
     <w:uiPriority w:val="9"/>
     <w:unhideWhenUsed/>
@@ -5602,11 +7863,11 @@
       <w:outlineLvl w:val="1"/>
     </w:pPr>
   </w:style>
-  <w:style w:type="paragraph" w:styleId="171">
+  <w:style w:type="paragraph" w:styleId="254">
     <w:name w:val="Heading 3"/>
-    <w:basedOn w:val="168"/>
-    <w:next w:val="168"/>
-    <w:link w:val="184"/>
+    <w:basedOn w:val="251"/>
+    <w:next w:val="251"/>
+    <w:link w:val="267"/>
     <w:qFormat/>
     <w:uiPriority w:val="9"/>
     <w:unhideWhenUsed/>
@@ -5623,13 +7884,13 @@
       <w:outlineLvl w:val="2"/>
     </w:pPr>
   </w:style>
-  <w:style w:type="character" w:styleId="172" w:default="1">
+  <w:style w:type="character" w:styleId="255" w:default="1">
     <w:name w:val="Default Paragraph Font"/>
     <w:uiPriority w:val="1"/>
     <w:semiHidden/>
     <w:unhideWhenUsed/>
   </w:style>
-  <w:style w:type="table" w:styleId="173" w:default="1">
+  <w:style w:type="table" w:styleId="256" w:default="1">
     <w:name w:val="Normal Table"/>
     <w:uiPriority w:val="99"/>
     <w:semiHidden/>
@@ -5644,16 +7905,16 @@
       </w:tblCellMar>
     </w:tblPr>
   </w:style>
-  <w:style w:type="numbering" w:styleId="174" w:default="1">
+  <w:style w:type="numbering" w:styleId="257" w:default="1">
     <w:name w:val="No List"/>
     <w:uiPriority w:val="99"/>
     <w:semiHidden/>
     <w:unhideWhenUsed/>
   </w:style>
-  <w:style w:type="paragraph" w:styleId="175">
+  <w:style w:type="paragraph" w:styleId="258">
     <w:name w:val="Balloon Text"/>
-    <w:basedOn w:val="168"/>
-    <w:link w:val="176"/>
+    <w:basedOn w:val="251"/>
+    <w:link w:val="259"/>
     <w:uiPriority w:val="99"/>
     <w:semiHidden/>
     <w:unhideWhenUsed/>
@@ -5666,10 +7927,10 @@
       <w:spacing w:lineRule="auto" w:line="240" w:after="0"/>
     </w:pPr>
   </w:style>
-  <w:style w:type="character" w:styleId="176" w:customStyle="1">
+  <w:style w:type="character" w:styleId="259" w:customStyle="1">
     <w:name w:val="Texto de balão Char"/>
-    <w:basedOn w:val="172"/>
-    <w:link w:val="175"/>
+    <w:basedOn w:val="255"/>
+    <w:link w:val="258"/>
     <w:uiPriority w:val="99"/>
     <w:semiHidden/>
     <w:rPr>
@@ -5678,9 +7939,9 @@
       <w:szCs w:val="16"/>
     </w:rPr>
   </w:style>
-  <w:style w:type="paragraph" w:styleId="177">
+  <w:style w:type="paragraph" w:styleId="260">
     <w:name w:val="List Paragraph"/>
-    <w:basedOn w:val="168"/>
+    <w:basedOn w:val="251"/>
     <w:qFormat/>
     <w:uiPriority w:val="34"/>
     <w:pPr>
@@ -5688,10 +7949,10 @@
       <w:ind w:left="720"/>
     </w:pPr>
   </w:style>
-  <w:style w:type="paragraph" w:styleId="178">
+  <w:style w:type="paragraph" w:styleId="261">
     <w:name w:val="HTML Preformatted"/>
-    <w:basedOn w:val="168"/>
-    <w:link w:val="179"/>
+    <w:basedOn w:val="251"/>
+    <w:link w:val="262"/>
     <w:uiPriority w:val="99"/>
     <w:semiHidden/>
     <w:unhideWhenUsed/>
@@ -5704,10 +7965,10 @@
       <w:spacing w:lineRule="auto" w:line="240" w:after="0"/>
     </w:pPr>
   </w:style>
-  <w:style w:type="character" w:styleId="179" w:customStyle="1">
+  <w:style w:type="character" w:styleId="262" w:customStyle="1">
     <w:name w:val="Pré-formatação HTML Char"/>
-    <w:basedOn w:val="172"/>
-    <w:link w:val="178"/>
+    <w:basedOn w:val="255"/>
+    <w:link w:val="261"/>
     <w:uiPriority w:val="99"/>
     <w:semiHidden/>
     <w:rPr>
@@ -5716,10 +7977,10 @@
       <w:szCs w:val="20"/>
     </w:rPr>
   </w:style>
-  <w:style w:type="character" w:styleId="180" w:customStyle="1">
+  <w:style w:type="character" w:styleId="263" w:customStyle="1">
     <w:name w:val="Título 1 Char"/>
-    <w:basedOn w:val="172"/>
-    <w:link w:val="169"/>
+    <w:basedOn w:val="255"/>
+    <w:link w:val="252"/>
     <w:uiPriority w:val="9"/>
     <w:rPr>
       <w:rFonts w:ascii="Cambria" w:hAnsi="Cambria" w:cs="Cambria" w:eastAsia="Cambria"/>
@@ -5730,11 +7991,11 @@
       <w:szCs w:val="28"/>
     </w:rPr>
   </w:style>
-  <w:style w:type="paragraph" w:styleId="181">
+  <w:style w:type="paragraph" w:styleId="264">
     <w:name w:val="Title"/>
-    <w:basedOn w:val="168"/>
-    <w:next w:val="168"/>
-    <w:link w:val="182"/>
+    <w:basedOn w:val="251"/>
+    <w:next w:val="251"/>
+    <w:link w:val="265"/>
     <w:qFormat/>
     <w:uiPriority w:val="10"/>
     <w:rPr>
@@ -5752,10 +8013,10 @@
       </w:pBdr>
     </w:pPr>
   </w:style>
-  <w:style w:type="character" w:styleId="182" w:customStyle="1">
+  <w:style w:type="character" w:styleId="265" w:customStyle="1">
     <w:name w:val="Título Char"/>
-    <w:basedOn w:val="172"/>
-    <w:link w:val="181"/>
+    <w:basedOn w:val="255"/>
+    <w:link w:val="264"/>
     <w:uiPriority w:val="10"/>
     <w:rPr>
       <w:rFonts w:ascii="Cambria" w:hAnsi="Cambria" w:cs="Cambria" w:eastAsia="Cambria"/>
@@ -5765,10 +8026,10 @@
       <w:szCs w:val="52"/>
     </w:rPr>
   </w:style>
-  <w:style w:type="character" w:styleId="183" w:customStyle="1">
+  <w:style w:type="character" w:styleId="266" w:customStyle="1">
     <w:name w:val="Título 2 Char"/>
-    <w:basedOn w:val="172"/>
-    <w:link w:val="170"/>
+    <w:basedOn w:val="255"/>
+    <w:link w:val="253"/>
     <w:uiPriority w:val="9"/>
     <w:rPr>
       <w:rFonts w:ascii="Cambria" w:hAnsi="Cambria" w:cs="Cambria" w:eastAsia="Cambria"/>
@@ -5779,10 +8040,10 @@
       <w:szCs w:val="26"/>
     </w:rPr>
   </w:style>
-  <w:style w:type="character" w:styleId="184" w:customStyle="1">
+  <w:style w:type="character" w:styleId="267" w:customStyle="1">
     <w:name w:val="Título 3 Char"/>
-    <w:basedOn w:val="172"/>
-    <w:link w:val="171"/>
+    <w:basedOn w:val="255"/>
+    <w:link w:val="254"/>
     <w:uiPriority w:val="9"/>
     <w:rPr>
       <w:rFonts w:ascii="Cambria" w:hAnsi="Cambria" w:cs="Cambria" w:eastAsia="Cambria"/>

</xml_diff>